<commit_message>
Proper complete documentation added
</commit_message>
<xml_diff>
--- a/Documentation/Project Screen Shots.docx
+++ b/Documentation/Project Screen Shots.docx
@@ -7,7 +7,7 @@
         <w:tblStyle w:val="TableGrid"/>
         <w:tblpPr w:leftFromText="180" w:rightFromText="180" w:vertAnchor="text" w:horzAnchor="margin" w:tblpY="1279"/>
         <w:tblW w:w="0" w:type="auto"/>
-        <w:shd w:val="clear" w:color="auto" w:fill="FBD4B4" w:themeFill="accent6" w:themeFillTint="66"/>
+        <w:shd w:val="clear" w:color="auto" w:fill="FABF8F" w:themeFill="accent6" w:themeFillTint="99"/>
         <w:tblLook w:val="04A0"/>
       </w:tblPr>
       <w:tblGrid>
@@ -17,7 +17,7 @@
         <w:tc>
           <w:tcPr>
             <w:tcW w:w="9243" w:type="dxa"/>
-            <w:shd w:val="clear" w:color="auto" w:fill="FBD4B4" w:themeFill="accent6" w:themeFillTint="66"/>
+            <w:shd w:val="clear" w:color="auto" w:fill="FABF8F" w:themeFill="accent6" w:themeFillTint="99"/>
           </w:tcPr>
           <w:p>
             <w:pPr>
@@ -133,8 +133,8 @@
           <w:bCs/>
           <w:noProof/>
           <w:color w:val="365F91" w:themeColor="accent1" w:themeShade="BF"/>
-          <w:sz w:val="24"/>
-          <w:szCs w:val="24"/>
+          <w:sz w:val="28"/>
+          <w:szCs w:val="25"/>
         </w:rPr>
       </w:pPr>
     </w:p>
@@ -176,18 +176,19 @@
           <w:szCs w:val="24"/>
         </w:rPr>
       </w:pPr>
-      <w:r>
+    </w:p>
+    <w:p>
+      <w:pPr>
         <w:rPr>
           <w:rFonts w:asciiTheme="majorHAnsi" w:eastAsiaTheme="majorEastAsia" w:hAnsiTheme="majorHAnsi" w:cstheme="majorBidi"/>
           <w:b/>
           <w:bCs/>
           <w:noProof/>
           <w:color w:val="365F91" w:themeColor="accent1" w:themeShade="BF"/>
-          <w:sz w:val="24"/>
-          <w:szCs w:val="24"/>
-        </w:rPr>
-        <w:t>Version History</w:t>
-      </w:r>
+          <w:sz w:val="28"/>
+          <w:szCs w:val="26"/>
+        </w:rPr>
+      </w:pPr>
       <w:r>
         <w:rPr>
           <w:rFonts w:asciiTheme="majorHAnsi" w:eastAsiaTheme="majorEastAsia" w:hAnsiTheme="majorHAnsi" w:cstheme="majorBidi"/>
@@ -195,8 +196,20 @@
           <w:bCs/>
           <w:noProof/>
           <w:color w:val="365F91" w:themeColor="accent1" w:themeShade="BF"/>
-          <w:sz w:val="24"/>
-          <w:szCs w:val="24"/>
+          <w:sz w:val="28"/>
+          <w:szCs w:val="26"/>
+        </w:rPr>
+        <w:t>Version History</w:t>
+      </w:r>
+      <w:r>
+        <w:rPr>
+          <w:rFonts w:asciiTheme="majorHAnsi" w:eastAsiaTheme="majorEastAsia" w:hAnsiTheme="majorHAnsi" w:cstheme="majorBidi"/>
+          <w:b/>
+          <w:bCs/>
+          <w:noProof/>
+          <w:color w:val="365F91" w:themeColor="accent1" w:themeShade="BF"/>
+          <w:sz w:val="28"/>
+          <w:szCs w:val="26"/>
         </w:rPr>
         <w:t>:</w:t>
       </w:r>
@@ -212,6 +225,9 @@
         <w:gridCol w:w="7008"/>
       </w:tblGrid>
       <w:tr>
+        <w:trPr>
+          <w:trHeight w:val="422"/>
+        </w:trPr>
         <w:tc>
           <w:tcPr>
             <w:tcW w:w="2235" w:type="dxa"/>
@@ -219,6 +235,7 @@
           </w:tcPr>
           <w:p>
             <w:pPr>
+              <w:spacing w:line="360" w:lineRule="auto"/>
               <w:rPr>
                 <w:rFonts w:asciiTheme="majorHAnsi" w:eastAsiaTheme="majorEastAsia" w:hAnsiTheme="majorHAnsi" w:cstheme="majorBidi"/>
                 <w:b/>
@@ -244,11 +261,13 @@
         <w:tc>
           <w:tcPr>
             <w:tcW w:w="7008" w:type="dxa"/>
+            <w:shd w:val="clear" w:color="auto" w:fill="F2DBDB" w:themeFill="accent2" w:themeFillTint="33"/>
           </w:tcPr>
           <w:p>
             <w:pPr>
-              <w:rPr>
-                <w:rFonts w:asciiTheme="majorHAnsi" w:eastAsiaTheme="majorEastAsia" w:hAnsiTheme="majorHAnsi" w:cstheme="majorBidi"/>
+              <w:spacing w:line="360" w:lineRule="auto"/>
+              <w:rPr>
+                <w:rFonts w:ascii="Castellar" w:eastAsiaTheme="majorEastAsia" w:hAnsi="Castellar" w:cstheme="majorBidi"/>
                 <w:b/>
                 <w:bCs/>
                 <w:noProof/>
@@ -258,7 +277,7 @@
             </w:pPr>
             <w:r>
               <w:rPr>
-                <w:rFonts w:asciiTheme="majorHAnsi" w:eastAsiaTheme="majorEastAsia" w:hAnsiTheme="majorHAnsi" w:cstheme="majorBidi"/>
+                <w:rFonts w:ascii="Castellar" w:eastAsiaTheme="majorEastAsia" w:hAnsi="Castellar" w:cstheme="majorBidi"/>
                 <w:b/>
                 <w:bCs/>
                 <w:noProof/>
@@ -269,7 +288,7 @@
             </w:r>
             <w:r>
               <w:rPr>
-                <w:rFonts w:asciiTheme="majorHAnsi" w:eastAsiaTheme="majorEastAsia" w:hAnsiTheme="majorHAnsi" w:cstheme="majorBidi"/>
+                <w:rFonts w:ascii="Castellar" w:eastAsiaTheme="majorEastAsia" w:hAnsi="Castellar" w:cstheme="majorBidi"/>
                 <w:b/>
                 <w:bCs/>
                 <w:noProof/>
@@ -282,6 +301,9 @@
         </w:tc>
       </w:tr>
       <w:tr>
+        <w:trPr>
+          <w:trHeight w:val="422"/>
+        </w:trPr>
         <w:tc>
           <w:tcPr>
             <w:tcW w:w="2235" w:type="dxa"/>
@@ -289,6 +311,7 @@
           </w:tcPr>
           <w:p>
             <w:pPr>
+              <w:spacing w:line="360" w:lineRule="auto"/>
               <w:rPr>
                 <w:rFonts w:asciiTheme="majorHAnsi" w:eastAsiaTheme="majorEastAsia" w:hAnsiTheme="majorHAnsi" w:cstheme="majorBidi"/>
                 <w:b/>
@@ -314,11 +337,13 @@
         <w:tc>
           <w:tcPr>
             <w:tcW w:w="7008" w:type="dxa"/>
+            <w:shd w:val="clear" w:color="auto" w:fill="F2DBDB" w:themeFill="accent2" w:themeFillTint="33"/>
           </w:tcPr>
           <w:p>
             <w:pPr>
-              <w:rPr>
-                <w:rFonts w:asciiTheme="majorHAnsi" w:eastAsiaTheme="majorEastAsia" w:hAnsiTheme="majorHAnsi" w:cstheme="majorBidi"/>
+              <w:spacing w:line="360" w:lineRule="auto"/>
+              <w:rPr>
+                <w:rFonts w:ascii="Castellar" w:eastAsiaTheme="majorEastAsia" w:hAnsi="Castellar" w:cstheme="majorBidi"/>
                 <w:b/>
                 <w:bCs/>
                 <w:noProof/>
@@ -328,7 +353,7 @@
             </w:pPr>
             <w:r>
               <w:rPr>
-                <w:rFonts w:asciiTheme="majorHAnsi" w:eastAsiaTheme="majorEastAsia" w:hAnsiTheme="majorHAnsi" w:cstheme="majorBidi"/>
+                <w:rFonts w:ascii="Castellar" w:eastAsiaTheme="majorEastAsia" w:hAnsi="Castellar" w:cstheme="majorBidi"/>
                 <w:b/>
                 <w:bCs/>
                 <w:noProof/>
@@ -339,7 +364,7 @@
             </w:r>
             <w:r>
               <w:rPr>
-                <w:rFonts w:asciiTheme="majorHAnsi" w:eastAsiaTheme="majorEastAsia" w:hAnsiTheme="majorHAnsi" w:cstheme="majorBidi"/>
+                <w:rFonts w:ascii="Castellar" w:eastAsiaTheme="majorEastAsia" w:hAnsi="Castellar" w:cstheme="majorBidi"/>
                 <w:b/>
                 <w:bCs/>
                 <w:noProof/>
@@ -352,6 +377,9 @@
         </w:tc>
       </w:tr>
       <w:tr>
+        <w:trPr>
+          <w:trHeight w:val="422"/>
+        </w:trPr>
         <w:tc>
           <w:tcPr>
             <w:tcW w:w="2235" w:type="dxa"/>
@@ -359,6 +387,7 @@
           </w:tcPr>
           <w:p>
             <w:pPr>
+              <w:spacing w:line="360" w:lineRule="auto"/>
               <w:rPr>
                 <w:rFonts w:asciiTheme="majorHAnsi" w:eastAsiaTheme="majorEastAsia" w:hAnsiTheme="majorHAnsi" w:cstheme="majorBidi"/>
                 <w:b/>
@@ -384,11 +413,13 @@
         <w:tc>
           <w:tcPr>
             <w:tcW w:w="7008" w:type="dxa"/>
+            <w:shd w:val="clear" w:color="auto" w:fill="F2DBDB" w:themeFill="accent2" w:themeFillTint="33"/>
           </w:tcPr>
           <w:p>
             <w:pPr>
-              <w:rPr>
-                <w:rFonts w:asciiTheme="majorHAnsi" w:eastAsiaTheme="majorEastAsia" w:hAnsiTheme="majorHAnsi" w:cstheme="majorBidi"/>
+              <w:spacing w:line="360" w:lineRule="auto"/>
+              <w:rPr>
+                <w:rFonts w:ascii="Castellar" w:eastAsiaTheme="majorEastAsia" w:hAnsi="Castellar" w:cstheme="majorBidi"/>
                 <w:b/>
                 <w:bCs/>
                 <w:noProof/>
@@ -398,7 +429,7 @@
             </w:pPr>
             <w:r>
               <w:rPr>
-                <w:rFonts w:asciiTheme="majorHAnsi" w:eastAsiaTheme="majorEastAsia" w:hAnsiTheme="majorHAnsi" w:cstheme="majorBidi"/>
+                <w:rFonts w:ascii="Castellar" w:eastAsiaTheme="majorEastAsia" w:hAnsi="Castellar" w:cstheme="majorBidi"/>
                 <w:b/>
                 <w:bCs/>
                 <w:noProof/>
@@ -409,7 +440,7 @@
             </w:r>
             <w:r>
               <w:rPr>
-                <w:rFonts w:asciiTheme="majorHAnsi" w:eastAsiaTheme="majorEastAsia" w:hAnsiTheme="majorHAnsi" w:cstheme="majorBidi"/>
+                <w:rFonts w:ascii="Castellar" w:eastAsiaTheme="majorEastAsia" w:hAnsi="Castellar" w:cstheme="majorBidi"/>
                 <w:b/>
                 <w:bCs/>
                 <w:noProof/>
@@ -420,7 +451,7 @@
             </w:r>
             <w:r>
               <w:rPr>
-                <w:rFonts w:asciiTheme="majorHAnsi" w:eastAsiaTheme="majorEastAsia" w:hAnsiTheme="majorHAnsi" w:cstheme="majorBidi"/>
+                <w:rFonts w:ascii="Castellar" w:eastAsiaTheme="majorEastAsia" w:hAnsi="Castellar" w:cstheme="majorBidi"/>
                 <w:b/>
                 <w:bCs/>
                 <w:noProof/>
@@ -431,7 +462,7 @@
             </w:r>
             <w:r>
               <w:rPr>
-                <w:rFonts w:asciiTheme="majorHAnsi" w:eastAsiaTheme="majorEastAsia" w:hAnsiTheme="majorHAnsi" w:cstheme="majorBidi"/>
+                <w:rFonts w:ascii="Castellar" w:eastAsiaTheme="majorEastAsia" w:hAnsi="Castellar" w:cstheme="majorBidi"/>
                 <w:b/>
                 <w:bCs/>
                 <w:noProof/>
@@ -443,7 +474,7 @@
             </w:r>
             <w:r>
               <w:rPr>
-                <w:rFonts w:asciiTheme="majorHAnsi" w:eastAsiaTheme="majorEastAsia" w:hAnsiTheme="majorHAnsi" w:cstheme="majorBidi"/>
+                <w:rFonts w:ascii="Castellar" w:eastAsiaTheme="majorEastAsia" w:hAnsi="Castellar" w:cstheme="majorBidi"/>
                 <w:b/>
                 <w:bCs/>
                 <w:noProof/>
@@ -456,6 +487,9 @@
         </w:tc>
       </w:tr>
       <w:tr>
+        <w:trPr>
+          <w:trHeight w:val="422"/>
+        </w:trPr>
         <w:tc>
           <w:tcPr>
             <w:tcW w:w="2235" w:type="dxa"/>
@@ -463,6 +497,7 @@
           </w:tcPr>
           <w:p>
             <w:pPr>
+              <w:spacing w:line="360" w:lineRule="auto"/>
               <w:rPr>
                 <w:rFonts w:asciiTheme="majorHAnsi" w:eastAsiaTheme="majorEastAsia" w:hAnsiTheme="majorHAnsi" w:cstheme="majorBidi"/>
                 <w:b/>
@@ -488,11 +523,13 @@
         <w:tc>
           <w:tcPr>
             <w:tcW w:w="7008" w:type="dxa"/>
+            <w:shd w:val="clear" w:color="auto" w:fill="F2DBDB" w:themeFill="accent2" w:themeFillTint="33"/>
           </w:tcPr>
           <w:p>
             <w:pPr>
-              <w:rPr>
-                <w:rFonts w:asciiTheme="majorHAnsi" w:eastAsiaTheme="majorEastAsia" w:hAnsiTheme="majorHAnsi" w:cstheme="majorBidi"/>
+              <w:spacing w:line="360" w:lineRule="auto"/>
+              <w:rPr>
+                <w:rFonts w:ascii="Castellar" w:eastAsiaTheme="majorEastAsia" w:hAnsi="Castellar" w:cstheme="majorBidi"/>
                 <w:b/>
                 <w:bCs/>
                 <w:noProof/>
@@ -502,7 +539,7 @@
             </w:pPr>
             <w:r>
               <w:rPr>
-                <w:rFonts w:asciiTheme="majorHAnsi" w:eastAsiaTheme="majorEastAsia" w:hAnsiTheme="majorHAnsi" w:cstheme="majorBidi"/>
+                <w:rFonts w:ascii="Castellar" w:eastAsiaTheme="majorEastAsia" w:hAnsi="Castellar" w:cstheme="majorBidi"/>
                 <w:b/>
                 <w:bCs/>
                 <w:noProof/>
@@ -513,7 +550,7 @@
             </w:r>
             <w:r>
               <w:rPr>
-                <w:rFonts w:asciiTheme="majorHAnsi" w:eastAsiaTheme="majorEastAsia" w:hAnsiTheme="majorHAnsi" w:cstheme="majorBidi"/>
+                <w:rFonts w:ascii="Castellar" w:eastAsiaTheme="majorEastAsia" w:hAnsi="Castellar" w:cstheme="majorBidi"/>
                 <w:b/>
                 <w:bCs/>
                 <w:noProof/>
@@ -564,125 +601,275 @@
         </w:rPr>
       </w:pPr>
     </w:p>
+    <w:p>
+      <w:pPr>
+        <w:rPr>
+          <w:rFonts w:asciiTheme="majorHAnsi" w:eastAsiaTheme="majorEastAsia" w:hAnsiTheme="majorHAnsi" w:cstheme="majorBidi"/>
+          <w:b/>
+          <w:bCs/>
+          <w:noProof/>
+          <w:color w:val="365F91" w:themeColor="accent1" w:themeShade="BF"/>
+          <w:sz w:val="24"/>
+          <w:szCs w:val="24"/>
+        </w:rPr>
+      </w:pPr>
+    </w:p>
+    <w:p>
+      <w:pPr>
+        <w:rPr>
+          <w:rFonts w:asciiTheme="majorHAnsi" w:eastAsiaTheme="majorEastAsia" w:hAnsiTheme="majorHAnsi" w:cstheme="majorBidi"/>
+          <w:b/>
+          <w:bCs/>
+          <w:noProof/>
+          <w:color w:val="365F91" w:themeColor="accent1" w:themeShade="BF"/>
+          <w:sz w:val="24"/>
+          <w:szCs w:val="24"/>
+        </w:rPr>
+      </w:pPr>
+    </w:p>
     <w:tbl>
       <w:tblPr>
         <w:tblStyle w:val="TableGrid"/>
-        <w:tblW w:w="0" w:type="auto"/>
+        <w:tblW w:w="5000" w:type="pct"/>
+        <w:jc w:val="center"/>
+        <w:shd w:val="clear" w:color="auto" w:fill="EAF1DD" w:themeFill="accent3" w:themeFillTint="33"/>
         <w:tblLook w:val="04A0"/>
       </w:tblPr>
       <w:tblGrid>
-        <w:gridCol w:w="9243"/>
+        <w:gridCol w:w="2235"/>
+        <w:gridCol w:w="7008"/>
       </w:tblGrid>
       <w:tr>
+        <w:trPr>
+          <w:trHeight w:val="806"/>
+          <w:jc w:val="center"/>
+        </w:trPr>
         <w:tc>
           <w:tcPr>
-            <w:tcW w:w="9243" w:type="dxa"/>
+            <w:tcW w:w="1209" w:type="pct"/>
+            <w:shd w:val="clear" w:color="auto" w:fill="EAF1DD" w:themeFill="accent3" w:themeFillTint="33"/>
           </w:tcPr>
           <w:p>
             <w:pPr>
               <w:rPr>
-                <w:noProof/>
-                <w:sz w:val="24"/>
-                <w:szCs w:val="24"/>
-              </w:rPr>
-            </w:pPr>
-            <w:r>
-              <w:rPr>
-                <w:noProof/>
-                <w:sz w:val="24"/>
-                <w:szCs w:val="24"/>
-              </w:rPr>
-              <w:t>Application Name:</w:t>
-            </w:r>
-          </w:p>
-          <w:p>
-            <w:pPr>
-              <w:rPr>
-                <w:noProof/>
-                <w:sz w:val="24"/>
-                <w:szCs w:val="24"/>
-              </w:rPr>
-            </w:pPr>
-            <w:r>
-              <w:rPr>
-                <w:noProof/>
-                <w:sz w:val="24"/>
-                <w:szCs w:val="24"/>
-              </w:rPr>
-              <w:t>LockedMe.com</w:t>
-            </w:r>
-          </w:p>
-          <w:p>
-            <w:pPr>
-              <w:rPr>
-                <w:noProof/>
-                <w:sz w:val="24"/>
-                <w:szCs w:val="24"/>
+                <w:rStyle w:val="Strong"/>
               </w:rPr>
             </w:pPr>
           </w:p>
           <w:p>
             <w:pPr>
               <w:rPr>
-                <w:noProof/>
-                <w:sz w:val="24"/>
-                <w:szCs w:val="24"/>
+                <w:b/>
+                <w:bCs/>
               </w:rPr>
             </w:pPr>
             <w:r>
               <w:rPr>
-                <w:noProof/>
-                <w:sz w:val="24"/>
-                <w:szCs w:val="24"/>
-              </w:rPr>
-              <w:t>Developer:</w:t>
+                <w:rStyle w:val="Strong"/>
+              </w:rPr>
+              <w:t>Application Name:</w:t>
             </w:r>
           </w:p>
+        </w:tc>
+        <w:tc>
+          <w:tcPr>
+            <w:tcW w:w="3791" w:type="pct"/>
+            <w:shd w:val="clear" w:color="auto" w:fill="F2DBDB" w:themeFill="accent2" w:themeFillTint="33"/>
+          </w:tcPr>
           <w:p>
             <w:pPr>
               <w:rPr>
-                <w:noProof/>
-                <w:sz w:val="24"/>
-                <w:szCs w:val="24"/>
-              </w:rPr>
-            </w:pPr>
-            <w:r>
-              <w:rPr>
-                <w:noProof/>
-                <w:sz w:val="24"/>
-                <w:szCs w:val="24"/>
-              </w:rPr>
-              <w:t>Kumar Abhishek</w:t>
-            </w:r>
-          </w:p>
-          <w:p>
-            <w:pPr>
-              <w:rPr>
-                <w:noProof/>
-                <w:sz w:val="24"/>
-                <w:szCs w:val="24"/>
+                <w:rStyle w:val="Strong"/>
+                <w:rFonts w:ascii="Castellar" w:hAnsi="Castellar"/>
               </w:rPr>
             </w:pPr>
           </w:p>
           <w:p>
             <w:pPr>
               <w:rPr>
-                <w:rFonts w:asciiTheme="majorHAnsi" w:eastAsiaTheme="majorEastAsia" w:hAnsiTheme="majorHAnsi" w:cstheme="majorBidi"/>
+                <w:rFonts w:ascii="Castellar" w:eastAsiaTheme="majorEastAsia" w:hAnsi="Castellar" w:cstheme="majorBidi"/>
                 <w:b/>
                 <w:bCs/>
                 <w:noProof/>
-                <w:color w:val="365F91" w:themeColor="accent1" w:themeShade="BF"/>
                 <w:sz w:val="24"/>
                 <w:szCs w:val="24"/>
               </w:rPr>
             </w:pPr>
             <w:r>
               <w:rPr>
+                <w:rStyle w:val="Strong"/>
+                <w:rFonts w:ascii="Castellar" w:hAnsi="Castellar"/>
+              </w:rPr>
+              <w:t xml:space="preserve">                      </w:t>
+            </w:r>
+            <w:r>
+              <w:rPr>
+                <w:rStyle w:val="Strong"/>
+                <w:rFonts w:ascii="Castellar" w:hAnsi="Castellar"/>
+              </w:rPr>
+              <w:t>LockedMe.com</w:t>
+            </w:r>
+          </w:p>
+        </w:tc>
+      </w:tr>
+      <w:tr>
+        <w:trPr>
+          <w:trHeight w:val="806"/>
+          <w:jc w:val="center"/>
+        </w:trPr>
+        <w:tc>
+          <w:tcPr>
+            <w:tcW w:w="1209" w:type="pct"/>
+            <w:shd w:val="clear" w:color="auto" w:fill="EAF1DD" w:themeFill="accent3" w:themeFillTint="33"/>
+          </w:tcPr>
+          <w:p>
+            <w:pPr>
+              <w:rPr>
+                <w:rStyle w:val="Strong"/>
+              </w:rPr>
+            </w:pPr>
+          </w:p>
+          <w:p>
+            <w:pPr>
+              <w:rPr>
+                <w:rStyle w:val="Strong"/>
+              </w:rPr>
+            </w:pPr>
+            <w:r>
+              <w:rPr>
+                <w:rStyle w:val="Strong"/>
+              </w:rPr>
+              <w:t>Developer:</w:t>
+            </w:r>
+          </w:p>
+          <w:p>
+            <w:pPr>
+              <w:rPr>
+                <w:rStyle w:val="Strong"/>
+              </w:rPr>
+            </w:pPr>
+          </w:p>
+        </w:tc>
+        <w:tc>
+          <w:tcPr>
+            <w:tcW w:w="3791" w:type="pct"/>
+            <w:shd w:val="clear" w:color="auto" w:fill="F2DBDB" w:themeFill="accent2" w:themeFillTint="33"/>
+          </w:tcPr>
+          <w:p>
+            <w:pPr>
+              <w:rPr>
+                <w:rStyle w:val="Strong"/>
+                <w:rFonts w:ascii="Castellar" w:hAnsi="Castellar"/>
+              </w:rPr>
+            </w:pPr>
+          </w:p>
+          <w:p>
+            <w:pPr>
+              <w:rPr>
+                <w:rFonts w:ascii="Castellar" w:eastAsiaTheme="majorEastAsia" w:hAnsi="Castellar" w:cstheme="majorBidi"/>
+                <w:b/>
+                <w:bCs/>
                 <w:noProof/>
                 <w:sz w:val="24"/>
                 <w:szCs w:val="24"/>
               </w:rPr>
+            </w:pPr>
+            <w:r>
+              <w:rPr>
+                <w:rStyle w:val="Strong"/>
+                <w:rFonts w:ascii="Castellar" w:hAnsi="Castellar"/>
+              </w:rPr>
+              <w:t xml:space="preserve">                      </w:t>
+            </w:r>
+            <w:r>
+              <w:rPr>
+                <w:rStyle w:val="Strong"/>
+                <w:rFonts w:ascii="Castellar" w:hAnsi="Castellar"/>
+              </w:rPr>
+              <w:t>Kumar Abhishek</w:t>
+            </w:r>
+          </w:p>
+        </w:tc>
+      </w:tr>
+      <w:tr>
+        <w:trPr>
+          <w:trHeight w:val="806"/>
+          <w:jc w:val="center"/>
+        </w:trPr>
+        <w:tc>
+          <w:tcPr>
+            <w:tcW w:w="1209" w:type="pct"/>
+            <w:shd w:val="clear" w:color="auto" w:fill="EAF1DD" w:themeFill="accent3" w:themeFillTint="33"/>
+          </w:tcPr>
+          <w:p>
+            <w:pPr>
+              <w:rPr>
+                <w:rStyle w:val="Strong"/>
+              </w:rPr>
+            </w:pPr>
+          </w:p>
+          <w:p>
+            <w:pPr>
+              <w:rPr>
+                <w:rStyle w:val="Strong"/>
+              </w:rPr>
+            </w:pPr>
+            <w:r>
+              <w:rPr>
+                <w:rStyle w:val="Strong"/>
+              </w:rPr>
               <w:t>Document Purpose:</w:t>
+            </w:r>
+          </w:p>
+          <w:p>
+            <w:pPr>
+              <w:rPr>
+                <w:rStyle w:val="Strong"/>
+              </w:rPr>
+            </w:pPr>
+          </w:p>
+        </w:tc>
+        <w:tc>
+          <w:tcPr>
+            <w:tcW w:w="3791" w:type="pct"/>
+            <w:shd w:val="clear" w:color="auto" w:fill="F2DBDB" w:themeFill="accent2" w:themeFillTint="33"/>
+          </w:tcPr>
+          <w:p>
+            <w:pPr>
+              <w:rPr>
+                <w:rFonts w:ascii="Castellar" w:eastAsiaTheme="majorEastAsia" w:hAnsi="Castellar" w:cstheme="majorBidi"/>
+                <w:b/>
+                <w:bCs/>
+                <w:noProof/>
+                <w:sz w:val="24"/>
+                <w:szCs w:val="24"/>
+              </w:rPr>
+            </w:pPr>
+          </w:p>
+          <w:p>
+            <w:pPr>
+              <w:rPr>
+                <w:rFonts w:ascii="Castellar" w:eastAsiaTheme="majorEastAsia" w:hAnsi="Castellar" w:cstheme="majorBidi"/>
+                <w:b/>
+                <w:bCs/>
+                <w:noProof/>
+                <w:sz w:val="24"/>
+                <w:szCs w:val="24"/>
+              </w:rPr>
+            </w:pPr>
+            <w:r>
+              <w:rPr>
+                <w:rStyle w:val="Strong"/>
+                <w:rFonts w:ascii="Castellar" w:hAnsi="Castellar"/>
+              </w:rPr>
+              <w:t xml:space="preserve">                      </w:t>
+            </w:r>
+            <w:r>
+              <w:rPr>
+                <w:rStyle w:val="Strong"/>
+                <w:rFonts w:ascii="Castellar" w:hAnsi="Castellar"/>
+              </w:rPr>
+              <w:t>Screenshots of Application</w:t>
             </w:r>
           </w:p>
         </w:tc>
@@ -715,13 +902,6 @@
     </w:p>
     <w:sdt>
       <w:sdtPr>
-        <w:id w:val="2875111"/>
-        <w:docPartObj>
-          <w:docPartGallery w:val="Table of Contents"/>
-          <w:docPartUnique/>
-        </w:docPartObj>
-      </w:sdtPr>
-      <w:sdtEndPr>
         <w:rPr>
           <w:rFonts w:asciiTheme="minorHAnsi" w:eastAsiaTheme="minorHAnsi" w:hAnsiTheme="minorHAnsi" w:cs="Mangal"/>
           <w:b w:val="0"/>
@@ -731,7 +911,12 @@
           <w:szCs w:val="20"/>
           <w:lang w:bidi="hi-IN"/>
         </w:rPr>
-      </w:sdtEndPr>
+        <w:id w:val="39200282"/>
+        <w:docPartObj>
+          <w:docPartGallery w:val="Table of Contents"/>
+          <w:docPartUnique/>
+        </w:docPartObj>
+      </w:sdtPr>
       <w:sdtContent>
         <w:p>
           <w:pPr>
@@ -762,7 +947,7 @@
           <w:r>
             <w:fldChar w:fldCharType="separate"/>
           </w:r>
-          <w:hyperlink w:anchor="_Toc79662934" w:history="1">
+          <w:hyperlink w:anchor="_Toc79699219" w:history="1">
             <w:r>
               <w:rPr>
                 <w:rStyle w:val="Hyperlink"/>
@@ -782,7 +967,7 @@
                 <w:rStyle w:val="Hyperlink"/>
                 <w:noProof/>
               </w:rPr>
-              <w:t>Main Menu Scrren Shot</w:t>
+              <w:t>Main Menu Screen Shot</w:t>
             </w:r>
             <w:r>
               <w:rPr>
@@ -803,7 +988,7 @@
                 <w:noProof/>
                 <w:webHidden/>
               </w:rPr>
-              <w:instrText xml:space="preserve"> PAGEREF _Toc79662934 \h </w:instrText>
+              <w:instrText xml:space="preserve"> PAGEREF _Toc79699219 \h </w:instrText>
             </w:r>
             <w:r>
               <w:rPr>
@@ -824,6 +1009,495 @@
                 <w:webHidden/>
               </w:rPr>
               <w:t>3</w:t>
+            </w:r>
+            <w:r>
+              <w:rPr>
+                <w:noProof/>
+                <w:webHidden/>
+              </w:rPr>
+              <w:fldChar w:fldCharType="end"/>
+            </w:r>
+          </w:hyperlink>
+        </w:p>
+        <w:p>
+          <w:pPr>
+            <w:pStyle w:val="TOC1"/>
+            <w:tabs>
+              <w:tab w:val="left" w:pos="440"/>
+              <w:tab w:val="right" w:leader="dot" w:pos="9017"/>
+            </w:tabs>
+            <w:rPr>
+              <w:rFonts w:eastAsiaTheme="minorEastAsia"/>
+              <w:noProof/>
+            </w:rPr>
+          </w:pPr>
+          <w:hyperlink w:anchor="_Toc79699220" w:history="1">
+            <w:r>
+              <w:rPr>
+                <w:rStyle w:val="Hyperlink"/>
+                <w:noProof/>
+              </w:rPr>
+              <w:t>2.</w:t>
+            </w:r>
+            <w:r>
+              <w:rPr>
+                <w:rFonts w:eastAsiaTheme="minorEastAsia"/>
+                <w:noProof/>
+              </w:rPr>
+              <w:tab/>
+            </w:r>
+            <w:r>
+              <w:rPr>
+                <w:rStyle w:val="Hyperlink"/>
+                <w:noProof/>
+              </w:rPr>
+              <w:t>Display all files present in a directory</w:t>
+            </w:r>
+            <w:r>
+              <w:rPr>
+                <w:noProof/>
+                <w:webHidden/>
+              </w:rPr>
+              <w:tab/>
+            </w:r>
+            <w:r>
+              <w:rPr>
+                <w:noProof/>
+                <w:webHidden/>
+              </w:rPr>
+              <w:fldChar w:fldCharType="begin"/>
+            </w:r>
+            <w:r>
+              <w:rPr>
+                <w:noProof/>
+                <w:webHidden/>
+              </w:rPr>
+              <w:instrText xml:space="preserve"> PAGEREF _Toc79699220 \h </w:instrText>
+            </w:r>
+            <w:r>
+              <w:rPr>
+                <w:noProof/>
+                <w:webHidden/>
+              </w:rPr>
+            </w:r>
+            <w:r>
+              <w:rPr>
+                <w:noProof/>
+                <w:webHidden/>
+              </w:rPr>
+              <w:fldChar w:fldCharType="separate"/>
+            </w:r>
+            <w:r>
+              <w:rPr>
+                <w:noProof/>
+                <w:webHidden/>
+              </w:rPr>
+              <w:t>4</w:t>
+            </w:r>
+            <w:r>
+              <w:rPr>
+                <w:noProof/>
+                <w:webHidden/>
+              </w:rPr>
+              <w:fldChar w:fldCharType="end"/>
+            </w:r>
+          </w:hyperlink>
+        </w:p>
+        <w:p>
+          <w:pPr>
+            <w:pStyle w:val="TOC1"/>
+            <w:tabs>
+              <w:tab w:val="left" w:pos="440"/>
+              <w:tab w:val="right" w:leader="dot" w:pos="9017"/>
+            </w:tabs>
+            <w:rPr>
+              <w:rFonts w:eastAsiaTheme="minorEastAsia"/>
+              <w:noProof/>
+            </w:rPr>
+          </w:pPr>
+          <w:hyperlink w:anchor="_Toc79699221" w:history="1">
+            <w:r>
+              <w:rPr>
+                <w:rStyle w:val="Hyperlink"/>
+                <w:noProof/>
+              </w:rPr>
+              <w:t>3.</w:t>
+            </w:r>
+            <w:r>
+              <w:rPr>
+                <w:rFonts w:eastAsiaTheme="minorEastAsia"/>
+                <w:noProof/>
+              </w:rPr>
+              <w:tab/>
+            </w:r>
+            <w:r>
+              <w:rPr>
+                <w:rStyle w:val="Hyperlink"/>
+                <w:noProof/>
+              </w:rPr>
+              <w:t>Add file in the existing directory</w:t>
+            </w:r>
+            <w:r>
+              <w:rPr>
+                <w:noProof/>
+                <w:webHidden/>
+              </w:rPr>
+              <w:tab/>
+            </w:r>
+            <w:r>
+              <w:rPr>
+                <w:noProof/>
+                <w:webHidden/>
+              </w:rPr>
+              <w:fldChar w:fldCharType="begin"/>
+            </w:r>
+            <w:r>
+              <w:rPr>
+                <w:noProof/>
+                <w:webHidden/>
+              </w:rPr>
+              <w:instrText xml:space="preserve"> PAGEREF _Toc79699221 \h </w:instrText>
+            </w:r>
+            <w:r>
+              <w:rPr>
+                <w:noProof/>
+                <w:webHidden/>
+              </w:rPr>
+            </w:r>
+            <w:r>
+              <w:rPr>
+                <w:noProof/>
+                <w:webHidden/>
+              </w:rPr>
+              <w:fldChar w:fldCharType="separate"/>
+            </w:r>
+            <w:r>
+              <w:rPr>
+                <w:noProof/>
+                <w:webHidden/>
+              </w:rPr>
+              <w:t>5</w:t>
+            </w:r>
+            <w:r>
+              <w:rPr>
+                <w:noProof/>
+                <w:webHidden/>
+              </w:rPr>
+              <w:fldChar w:fldCharType="end"/>
+            </w:r>
+          </w:hyperlink>
+        </w:p>
+        <w:p>
+          <w:pPr>
+            <w:pStyle w:val="TOC1"/>
+            <w:tabs>
+              <w:tab w:val="left" w:pos="440"/>
+              <w:tab w:val="right" w:leader="dot" w:pos="9017"/>
+            </w:tabs>
+            <w:rPr>
+              <w:rFonts w:eastAsiaTheme="minorEastAsia"/>
+              <w:noProof/>
+            </w:rPr>
+          </w:pPr>
+          <w:hyperlink w:anchor="_Toc79699222" w:history="1">
+            <w:r>
+              <w:rPr>
+                <w:rStyle w:val="Hyperlink"/>
+                <w:noProof/>
+              </w:rPr>
+              <w:t>4.</w:t>
+            </w:r>
+            <w:r>
+              <w:rPr>
+                <w:rFonts w:eastAsiaTheme="minorEastAsia"/>
+                <w:noProof/>
+              </w:rPr>
+              <w:tab/>
+            </w:r>
+            <w:r>
+              <w:rPr>
+                <w:rStyle w:val="Hyperlink"/>
+                <w:noProof/>
+              </w:rPr>
+              <w:t>Delete a user specified file from the existing directory list</w:t>
+            </w:r>
+            <w:r>
+              <w:rPr>
+                <w:noProof/>
+                <w:webHidden/>
+              </w:rPr>
+              <w:tab/>
+            </w:r>
+            <w:r>
+              <w:rPr>
+                <w:noProof/>
+                <w:webHidden/>
+              </w:rPr>
+              <w:fldChar w:fldCharType="begin"/>
+            </w:r>
+            <w:r>
+              <w:rPr>
+                <w:noProof/>
+                <w:webHidden/>
+              </w:rPr>
+              <w:instrText xml:space="preserve"> PAGEREF _Toc79699222 \h </w:instrText>
+            </w:r>
+            <w:r>
+              <w:rPr>
+                <w:noProof/>
+                <w:webHidden/>
+              </w:rPr>
+            </w:r>
+            <w:r>
+              <w:rPr>
+                <w:noProof/>
+                <w:webHidden/>
+              </w:rPr>
+              <w:fldChar w:fldCharType="separate"/>
+            </w:r>
+            <w:r>
+              <w:rPr>
+                <w:noProof/>
+                <w:webHidden/>
+              </w:rPr>
+              <w:t>6</w:t>
+            </w:r>
+            <w:r>
+              <w:rPr>
+                <w:noProof/>
+                <w:webHidden/>
+              </w:rPr>
+              <w:fldChar w:fldCharType="end"/>
+            </w:r>
+          </w:hyperlink>
+        </w:p>
+        <w:p>
+          <w:pPr>
+            <w:pStyle w:val="TOC1"/>
+            <w:tabs>
+              <w:tab w:val="left" w:pos="440"/>
+              <w:tab w:val="right" w:leader="dot" w:pos="9017"/>
+            </w:tabs>
+            <w:rPr>
+              <w:rFonts w:eastAsiaTheme="minorEastAsia"/>
+              <w:noProof/>
+            </w:rPr>
+          </w:pPr>
+          <w:hyperlink w:anchor="_Toc79699223" w:history="1">
+            <w:r>
+              <w:rPr>
+                <w:rStyle w:val="Hyperlink"/>
+                <w:noProof/>
+              </w:rPr>
+              <w:t>5.</w:t>
+            </w:r>
+            <w:r>
+              <w:rPr>
+                <w:rFonts w:eastAsiaTheme="minorEastAsia"/>
+                <w:noProof/>
+              </w:rPr>
+              <w:tab/>
+            </w:r>
+            <w:r>
+              <w:rPr>
+                <w:rStyle w:val="Hyperlink"/>
+                <w:noProof/>
+              </w:rPr>
+              <w:t>Search a user specified file from the main directory</w:t>
+            </w:r>
+            <w:r>
+              <w:rPr>
+                <w:noProof/>
+                <w:webHidden/>
+              </w:rPr>
+              <w:tab/>
+            </w:r>
+            <w:r>
+              <w:rPr>
+                <w:noProof/>
+                <w:webHidden/>
+              </w:rPr>
+              <w:fldChar w:fldCharType="begin"/>
+            </w:r>
+            <w:r>
+              <w:rPr>
+                <w:noProof/>
+                <w:webHidden/>
+              </w:rPr>
+              <w:instrText xml:space="preserve"> PAGEREF _Toc79699223 \h </w:instrText>
+            </w:r>
+            <w:r>
+              <w:rPr>
+                <w:noProof/>
+                <w:webHidden/>
+              </w:rPr>
+            </w:r>
+            <w:r>
+              <w:rPr>
+                <w:noProof/>
+                <w:webHidden/>
+              </w:rPr>
+              <w:fldChar w:fldCharType="separate"/>
+            </w:r>
+            <w:r>
+              <w:rPr>
+                <w:noProof/>
+                <w:webHidden/>
+              </w:rPr>
+              <w:t>7</w:t>
+            </w:r>
+            <w:r>
+              <w:rPr>
+                <w:noProof/>
+                <w:webHidden/>
+              </w:rPr>
+              <w:fldChar w:fldCharType="end"/>
+            </w:r>
+          </w:hyperlink>
+        </w:p>
+        <w:p>
+          <w:pPr>
+            <w:pStyle w:val="TOC1"/>
+            <w:tabs>
+              <w:tab w:val="left" w:pos="440"/>
+              <w:tab w:val="right" w:leader="dot" w:pos="9017"/>
+            </w:tabs>
+            <w:rPr>
+              <w:rFonts w:eastAsiaTheme="minorEastAsia"/>
+              <w:noProof/>
+            </w:rPr>
+          </w:pPr>
+          <w:hyperlink w:anchor="_Toc79699224" w:history="1">
+            <w:r>
+              <w:rPr>
+                <w:rStyle w:val="Hyperlink"/>
+                <w:noProof/>
+              </w:rPr>
+              <w:t>6.</w:t>
+            </w:r>
+            <w:r>
+              <w:rPr>
+                <w:rFonts w:eastAsiaTheme="minorEastAsia"/>
+                <w:noProof/>
+              </w:rPr>
+              <w:tab/>
+            </w:r>
+            <w:r>
+              <w:rPr>
+                <w:rStyle w:val="Hyperlink"/>
+                <w:noProof/>
+              </w:rPr>
+              <w:t>Option to close the application</w:t>
+            </w:r>
+            <w:r>
+              <w:rPr>
+                <w:noProof/>
+                <w:webHidden/>
+              </w:rPr>
+              <w:tab/>
+            </w:r>
+            <w:r>
+              <w:rPr>
+                <w:noProof/>
+                <w:webHidden/>
+              </w:rPr>
+              <w:fldChar w:fldCharType="begin"/>
+            </w:r>
+            <w:r>
+              <w:rPr>
+                <w:noProof/>
+                <w:webHidden/>
+              </w:rPr>
+              <w:instrText xml:space="preserve"> PAGEREF _Toc79699224 \h </w:instrText>
+            </w:r>
+            <w:r>
+              <w:rPr>
+                <w:noProof/>
+                <w:webHidden/>
+              </w:rPr>
+            </w:r>
+            <w:r>
+              <w:rPr>
+                <w:noProof/>
+                <w:webHidden/>
+              </w:rPr>
+              <w:fldChar w:fldCharType="separate"/>
+            </w:r>
+            <w:r>
+              <w:rPr>
+                <w:noProof/>
+                <w:webHidden/>
+              </w:rPr>
+              <w:t>8</w:t>
+            </w:r>
+            <w:r>
+              <w:rPr>
+                <w:noProof/>
+                <w:webHidden/>
+              </w:rPr>
+              <w:fldChar w:fldCharType="end"/>
+            </w:r>
+          </w:hyperlink>
+        </w:p>
+        <w:p>
+          <w:pPr>
+            <w:pStyle w:val="TOC1"/>
+            <w:tabs>
+              <w:tab w:val="right" w:leader="dot" w:pos="9017"/>
+            </w:tabs>
+            <w:rPr>
+              <w:rFonts w:eastAsiaTheme="minorEastAsia"/>
+              <w:noProof/>
+            </w:rPr>
+          </w:pPr>
+          <w:hyperlink w:anchor="_Toc79699225" w:history="1">
+            <w:r>
+              <w:rPr>
+                <w:rStyle w:val="Hyperlink"/>
+                <w:noProof/>
+              </w:rPr>
+              <w:t>Checking for Invalid Choice</w:t>
+            </w:r>
+            <w:r>
+              <w:rPr>
+                <w:noProof/>
+                <w:webHidden/>
+              </w:rPr>
+              <w:tab/>
+            </w:r>
+            <w:r>
+              <w:rPr>
+                <w:noProof/>
+                <w:webHidden/>
+              </w:rPr>
+              <w:fldChar w:fldCharType="begin"/>
+            </w:r>
+            <w:r>
+              <w:rPr>
+                <w:noProof/>
+                <w:webHidden/>
+              </w:rPr>
+              <w:instrText xml:space="preserve"> PAGEREF _Toc79699225 \h </w:instrText>
+            </w:r>
+            <w:r>
+              <w:rPr>
+                <w:noProof/>
+                <w:webHidden/>
+              </w:rPr>
+            </w:r>
+            <w:r>
+              <w:rPr>
+                <w:noProof/>
+                <w:webHidden/>
+              </w:rPr>
+              <w:fldChar w:fldCharType="separate"/>
+            </w:r>
+            <w:r>
+              <w:rPr>
+                <w:noProof/>
+                <w:webHidden/>
+              </w:rPr>
+              <w:t>8</w:t>
             </w:r>
             <w:r>
               <w:rPr>
@@ -877,16 +1551,29 @@
           <w:noProof/>
         </w:rPr>
       </w:pPr>
-      <w:bookmarkStart w:id="0" w:name="_Toc79662934"/>
+      <w:bookmarkStart w:id="0" w:name="_Toc79699219"/>
       <w:r>
         <w:rPr>
           <w:noProof/>
         </w:rPr>
         <w:lastRenderedPageBreak/>
-        <w:t>Main Menu Scrren Shot</w:t>
+        <w:t>Main Menu Scr</w:t>
+      </w:r>
+      <w:r>
+        <w:rPr>
+          <w:noProof/>
+        </w:rPr>
+        <w:t>e</w:t>
+      </w:r>
+      <w:r>
+        <w:rPr>
+          <w:noProof/>
+        </w:rPr>
+        <w:t>en Shot</w:t>
       </w:r>
       <w:bookmarkEnd w:id="0"/>
     </w:p>
+    <w:p/>
     <w:p>
       <w:r>
         <w:rPr>
@@ -894,8 +1581,221 @@
         </w:rPr>
         <w:drawing>
           <wp:inline distT="0" distB="0" distL="0" distR="0">
-            <wp:extent cx="5867400" cy="2286000"/>
-            <wp:effectExtent l="19050" t="19050" r="19050" b="19050"/>
+            <wp:extent cx="4495800" cy="2114550"/>
+            <wp:effectExtent l="57150" t="57150" r="114300" b="19050"/>
+            <wp:docPr id="7" name="Picture 7"/>
+            <wp:cNvGraphicFramePr>
+              <a:graphicFrameLocks xmlns:a="http://schemas.openxmlformats.org/drawingml/2006/main" noChangeAspect="1"/>
+            </wp:cNvGraphicFramePr>
+            <a:graphic xmlns:a="http://schemas.openxmlformats.org/drawingml/2006/main">
+              <a:graphicData uri="http://schemas.openxmlformats.org/drawingml/2006/picture">
+                <pic:pic xmlns:pic="http://schemas.openxmlformats.org/drawingml/2006/picture">
+                  <pic:nvPicPr>
+                    <pic:cNvPr id="0" name="Picture 7"/>
+                    <pic:cNvPicPr>
+                      <a:picLocks noChangeAspect="1" noChangeArrowheads="1"/>
+                    </pic:cNvPicPr>
+                  </pic:nvPicPr>
+                  <pic:blipFill>
+                    <a:blip r:embed="rId8" cstate="print"/>
+                    <a:srcRect/>
+                    <a:stretch>
+                      <a:fillRect/>
+                    </a:stretch>
+                  </pic:blipFill>
+                  <pic:spPr bwMode="auto">
+                    <a:xfrm>
+                      <a:off x="0" y="0"/>
+                      <a:ext cx="4495800" cy="2114550"/>
+                    </a:xfrm>
+                    <a:prstGeom prst="rect">
+                      <a:avLst/>
+                    </a:prstGeom>
+                    <a:noFill/>
+                    <a:ln w="9525" cmpd="thinThick">
+                      <a:solidFill>
+                        <a:srgbClr val="FF0000">
+                          <a:alpha val="50000"/>
+                        </a:srgbClr>
+                      </a:solidFill>
+                      <a:miter lim="800000"/>
+                      <a:headEnd/>
+                      <a:tailEnd/>
+                    </a:ln>
+                    <a:effectLst>
+                      <a:outerShdw blurRad="50800" dist="38100" dir="18900000" algn="bl" rotWithShape="0">
+                        <a:srgbClr val="FF0000">
+                          <a:alpha val="40000"/>
+                        </a:srgbClr>
+                      </a:outerShdw>
+                    </a:effectLst>
+                  </pic:spPr>
+                </pic:pic>
+              </a:graphicData>
+            </a:graphic>
+          </wp:inline>
+        </w:drawing>
+      </w:r>
+    </w:p>
+    <w:p>
+      <w:r>
+        <w:br w:type="page"/>
+      </w:r>
+    </w:p>
+    <w:p>
+      <w:pPr>
+        <w:pStyle w:val="Heading1"/>
+        <w:numPr>
+          <w:ilvl w:val="0"/>
+          <w:numId w:val="1"/>
+        </w:numPr>
+      </w:pPr>
+      <w:bookmarkStart w:id="1" w:name="_Toc79513626"/>
+      <w:bookmarkStart w:id="2" w:name="_Toc79699220"/>
+      <w:r>
+        <w:rPr>
+          <w:noProof/>
+        </w:rPr>
+        <w:lastRenderedPageBreak/>
+        <w:t>Display all</w:t>
+      </w:r>
+      <w:r>
+        <w:rPr>
+          <w:noProof/>
+        </w:rPr>
+        <w:t xml:space="preserve"> file</w:t>
+      </w:r>
+      <w:r>
+        <w:rPr>
+          <w:noProof/>
+        </w:rPr>
+        <w:t>s</w:t>
+      </w:r>
+      <w:bookmarkEnd w:id="1"/>
+      <w:r>
+        <w:rPr>
+          <w:noProof/>
+        </w:rPr>
+        <w:t xml:space="preserve"> </w:t>
+      </w:r>
+      <w:r>
+        <w:rPr>
+          <w:noProof/>
+        </w:rPr>
+        <w:t xml:space="preserve">present </w:t>
+      </w:r>
+      <w:r>
+        <w:rPr>
+          <w:noProof/>
+        </w:rPr>
+        <w:t>in a directory</w:t>
+      </w:r>
+      <w:bookmarkEnd w:id="2"/>
+    </w:p>
+    <w:p>
+      <w:pPr>
+        <w:pStyle w:val="Heading1"/>
+      </w:pPr>
+      <w:r>
+        <w:rPr>
+          <w:b w:val="0"/>
+          <w:bCs w:val="0"/>
+          <w:noProof/>
+        </w:rPr>
+        <w:drawing>
+          <wp:inline distT="0" distB="0" distL="0" distR="0">
+            <wp:extent cx="4505325" cy="3981450"/>
+            <wp:effectExtent l="57150" t="57150" r="104775" b="19050"/>
+            <wp:docPr id="19" name="Picture 19"/>
+            <wp:cNvGraphicFramePr>
+              <a:graphicFrameLocks xmlns:a="http://schemas.openxmlformats.org/drawingml/2006/main" noChangeAspect="1"/>
+            </wp:cNvGraphicFramePr>
+            <a:graphic xmlns:a="http://schemas.openxmlformats.org/drawingml/2006/main">
+              <a:graphicData uri="http://schemas.openxmlformats.org/drawingml/2006/picture">
+                <pic:pic xmlns:pic="http://schemas.openxmlformats.org/drawingml/2006/picture">
+                  <pic:nvPicPr>
+                    <pic:cNvPr id="0" name="Picture 19"/>
+                    <pic:cNvPicPr>
+                      <a:picLocks noChangeAspect="1" noChangeArrowheads="1"/>
+                    </pic:cNvPicPr>
+                  </pic:nvPicPr>
+                  <pic:blipFill>
+                    <a:blip r:embed="rId9" cstate="print"/>
+                    <a:srcRect/>
+                    <a:stretch>
+                      <a:fillRect/>
+                    </a:stretch>
+                  </pic:blipFill>
+                  <pic:spPr bwMode="auto">
+                    <a:xfrm>
+                      <a:off x="0" y="0"/>
+                      <a:ext cx="4505325" cy="3981450"/>
+                    </a:xfrm>
+                    <a:prstGeom prst="rect">
+                      <a:avLst/>
+                    </a:prstGeom>
+                    <a:noFill/>
+                    <a:ln w="9525">
+                      <a:solidFill>
+                        <a:srgbClr val="FF0000">
+                          <a:alpha val="38000"/>
+                        </a:srgbClr>
+                      </a:solidFill>
+                      <a:miter lim="800000"/>
+                      <a:headEnd/>
+                      <a:tailEnd/>
+                    </a:ln>
+                    <a:effectLst>
+                      <a:outerShdw blurRad="50800" dist="38100" dir="18900000" algn="bl" rotWithShape="0">
+                        <a:srgbClr val="FF0000">
+                          <a:alpha val="40000"/>
+                        </a:srgbClr>
+                      </a:outerShdw>
+                    </a:effectLst>
+                  </pic:spPr>
+                </pic:pic>
+              </a:graphicData>
+            </a:graphic>
+          </wp:inline>
+        </w:drawing>
+      </w:r>
+      <w:r>
+        <w:br w:type="page"/>
+      </w:r>
+    </w:p>
+    <w:p>
+      <w:pPr>
+        <w:pStyle w:val="Heading1"/>
+        <w:numPr>
+          <w:ilvl w:val="0"/>
+          <w:numId w:val="1"/>
+        </w:numPr>
+        <w:rPr>
+          <w:noProof/>
+        </w:rPr>
+      </w:pPr>
+      <w:bookmarkStart w:id="3" w:name="_Toc79513627"/>
+      <w:bookmarkStart w:id="4" w:name="_Toc79699221"/>
+      <w:r>
+        <w:rPr>
+          <w:noProof/>
+        </w:rPr>
+        <w:lastRenderedPageBreak/>
+        <w:t>Add file in the existing directory</w:t>
+      </w:r>
+      <w:bookmarkEnd w:id="3"/>
+      <w:bookmarkEnd w:id="4"/>
+    </w:p>
+    <w:p/>
+    <w:p>
+      <w:r>
+        <w:rPr>
+          <w:noProof/>
+        </w:rPr>
+        <w:drawing>
+          <wp:inline distT="0" distB="0" distL="0" distR="0">
+            <wp:extent cx="4448175" cy="3876675"/>
+            <wp:effectExtent l="57150" t="57150" r="104775" b="28575"/>
             <wp:docPr id="1" name="Picture 1"/>
             <wp:cNvGraphicFramePr>
               <a:graphicFrameLocks xmlns:a="http://schemas.openxmlformats.org/drawingml/2006/main" noChangeAspect="1"/>
@@ -910,7 +1810,7 @@
                     </pic:cNvPicPr>
                   </pic:nvPicPr>
                   <pic:blipFill>
-                    <a:blip r:embed="rId8" cstate="print"/>
+                    <a:blip r:embed="rId10" cstate="print"/>
                     <a:srcRect/>
                     <a:stretch>
                       <a:fillRect/>
@@ -919,18 +1819,444 @@
                   <pic:spPr bwMode="auto">
                     <a:xfrm>
                       <a:off x="0" y="0"/>
-                      <a:ext cx="5867400" cy="2286000"/>
+                      <a:ext cx="4448175" cy="3876675"/>
                     </a:xfrm>
                     <a:prstGeom prst="rect">
                       <a:avLst/>
                     </a:prstGeom>
                     <a:noFill/>
-                    <a:ln w="9525" cmpd="thickThin">
+                    <a:ln w="9525">
                       <a:solidFill>
                         <a:srgbClr val="FF0000">
-                          <a:alpha val="62000"/>
+                          <a:alpha val="35000"/>
                         </a:srgbClr>
                       </a:solidFill>
+                      <a:miter lim="800000"/>
+                      <a:headEnd/>
+                      <a:tailEnd/>
+                    </a:ln>
+                    <a:effectLst>
+                      <a:outerShdw blurRad="50800" dist="38100" dir="18900000" algn="bl" rotWithShape="0">
+                        <a:srgbClr val="FF0000">
+                          <a:alpha val="40000"/>
+                        </a:srgbClr>
+                      </a:outerShdw>
+                    </a:effectLst>
+                  </pic:spPr>
+                </pic:pic>
+              </a:graphicData>
+            </a:graphic>
+          </wp:inline>
+        </w:drawing>
+      </w:r>
+    </w:p>
+    <w:p>
+      <w:r>
+        <w:br w:type="page"/>
+      </w:r>
+    </w:p>
+    <w:p>
+      <w:pPr>
+        <w:pStyle w:val="Heading1"/>
+        <w:numPr>
+          <w:ilvl w:val="0"/>
+          <w:numId w:val="1"/>
+        </w:numPr>
+        <w:rPr>
+          <w:noProof/>
+        </w:rPr>
+      </w:pPr>
+      <w:bookmarkStart w:id="5" w:name="_Toc79513628"/>
+      <w:bookmarkStart w:id="6" w:name="_Toc79699222"/>
+      <w:r>
+        <w:rPr>
+          <w:noProof/>
+        </w:rPr>
+        <w:lastRenderedPageBreak/>
+        <w:t>Delete a user specified file from the existing directory list</w:t>
+      </w:r>
+      <w:bookmarkEnd w:id="5"/>
+      <w:bookmarkEnd w:id="6"/>
+    </w:p>
+    <w:p/>
+    <w:p>
+      <w:r>
+        <w:rPr>
+          <w:noProof/>
+        </w:rPr>
+        <w:drawing>
+          <wp:inline distT="0" distB="0" distL="0" distR="0">
+            <wp:extent cx="4429125" cy="2809875"/>
+            <wp:effectExtent l="57150" t="57150" r="104775" b="28575"/>
+            <wp:docPr id="4" name="Picture 4"/>
+            <wp:cNvGraphicFramePr>
+              <a:graphicFrameLocks xmlns:a="http://schemas.openxmlformats.org/drawingml/2006/main" noChangeAspect="1"/>
+            </wp:cNvGraphicFramePr>
+            <a:graphic xmlns:a="http://schemas.openxmlformats.org/drawingml/2006/main">
+              <a:graphicData uri="http://schemas.openxmlformats.org/drawingml/2006/picture">
+                <pic:pic xmlns:pic="http://schemas.openxmlformats.org/drawingml/2006/picture">
+                  <pic:nvPicPr>
+                    <pic:cNvPr id="0" name="Picture 4"/>
+                    <pic:cNvPicPr>
+                      <a:picLocks noChangeAspect="1" noChangeArrowheads="1"/>
+                    </pic:cNvPicPr>
+                  </pic:nvPicPr>
+                  <pic:blipFill>
+                    <a:blip r:embed="rId11" cstate="print"/>
+                    <a:srcRect/>
+                    <a:stretch>
+                      <a:fillRect/>
+                    </a:stretch>
+                  </pic:blipFill>
+                  <pic:spPr bwMode="auto">
+                    <a:xfrm>
+                      <a:off x="0" y="0"/>
+                      <a:ext cx="4429125" cy="2809875"/>
+                    </a:xfrm>
+                    <a:prstGeom prst="rect">
+                      <a:avLst/>
+                    </a:prstGeom>
+                    <a:noFill/>
+                    <a:ln w="9525">
+                      <a:solidFill>
+                        <a:srgbClr val="FF0000">
+                          <a:alpha val="39000"/>
+                        </a:srgbClr>
+                      </a:solidFill>
+                      <a:miter lim="800000"/>
+                      <a:headEnd/>
+                      <a:tailEnd/>
+                    </a:ln>
+                    <a:effectLst>
+                      <a:outerShdw blurRad="50800" dist="38100" dir="18900000" algn="bl" rotWithShape="0">
+                        <a:srgbClr val="C00000">
+                          <a:alpha val="40000"/>
+                        </a:srgbClr>
+                      </a:outerShdw>
+                    </a:effectLst>
+                  </pic:spPr>
+                </pic:pic>
+              </a:graphicData>
+            </a:graphic>
+          </wp:inline>
+        </w:drawing>
+      </w:r>
+    </w:p>
+    <w:p/>
+    <w:p/>
+    <w:p/>
+    <w:p/>
+    <w:p/>
+    <w:p>
+      <w:pPr>
+        <w:shd w:val="clear" w:color="auto" w:fill="FABF8F" w:themeFill="accent6" w:themeFillTint="99"/>
+        <w:rPr>
+          <w:b/>
+          <w:bCs/>
+        </w:rPr>
+      </w:pPr>
+      <w:r>
+        <w:rPr>
+          <w:b/>
+          <w:bCs/>
+        </w:rPr>
+        <w:t>Checking to delete a</w:t>
+      </w:r>
+      <w:r>
+        <w:rPr>
+          <w:b/>
+          <w:bCs/>
+        </w:rPr>
+        <w:t xml:space="preserve"> </w:t>
+      </w:r>
+      <w:r>
+        <w:rPr>
+          <w:b/>
+          <w:bCs/>
+        </w:rPr>
+        <w:t xml:space="preserve">file </w:t>
+      </w:r>
+      <w:r>
+        <w:rPr>
+          <w:b/>
+          <w:bCs/>
+        </w:rPr>
+        <w:t>“</w:t>
+      </w:r>
+      <w:r>
+        <w:rPr>
+          <w:b/>
+          <w:bCs/>
+        </w:rPr>
+        <w:t>code.txt</w:t>
+      </w:r>
+      <w:r>
+        <w:rPr>
+          <w:b/>
+          <w:bCs/>
+        </w:rPr>
+        <w:t xml:space="preserve">” </w:t>
+      </w:r>
+      <w:r>
+        <w:rPr>
+          <w:b/>
+          <w:bCs/>
+        </w:rPr>
+        <w:t>which</w:t>
+      </w:r>
+      <w:r>
+        <w:rPr>
+          <w:b/>
+          <w:bCs/>
+        </w:rPr>
+        <w:t xml:space="preserve"> is not present</w:t>
+      </w:r>
+      <w:r>
+        <w:rPr>
+          <w:b/>
+          <w:bCs/>
+        </w:rPr>
+        <w:t xml:space="preserve"> in directory</w:t>
+      </w:r>
+    </w:p>
+    <w:p>
+      <w:r>
+        <w:rPr>
+          <w:noProof/>
+        </w:rPr>
+        <w:drawing>
+          <wp:inline distT="0" distB="0" distL="0" distR="0">
+            <wp:extent cx="4495800" cy="2781300"/>
+            <wp:effectExtent l="57150" t="57150" r="95250" b="19050"/>
+            <wp:docPr id="10" name="Picture 10"/>
+            <wp:cNvGraphicFramePr>
+              <a:graphicFrameLocks xmlns:a="http://schemas.openxmlformats.org/drawingml/2006/main" noChangeAspect="1"/>
+            </wp:cNvGraphicFramePr>
+            <a:graphic xmlns:a="http://schemas.openxmlformats.org/drawingml/2006/main">
+              <a:graphicData uri="http://schemas.openxmlformats.org/drawingml/2006/picture">
+                <pic:pic xmlns:pic="http://schemas.openxmlformats.org/drawingml/2006/picture">
+                  <pic:nvPicPr>
+                    <pic:cNvPr id="0" name="Picture 10"/>
+                    <pic:cNvPicPr>
+                      <a:picLocks noChangeAspect="1" noChangeArrowheads="1"/>
+                    </pic:cNvPicPr>
+                  </pic:nvPicPr>
+                  <pic:blipFill>
+                    <a:blip r:embed="rId12" cstate="print"/>
+                    <a:srcRect/>
+                    <a:stretch>
+                      <a:fillRect/>
+                    </a:stretch>
+                  </pic:blipFill>
+                  <pic:spPr bwMode="auto">
+                    <a:xfrm>
+                      <a:off x="0" y="0"/>
+                      <a:ext cx="4495800" cy="2781300"/>
+                    </a:xfrm>
+                    <a:prstGeom prst="rect">
+                      <a:avLst/>
+                    </a:prstGeom>
+                    <a:noFill/>
+                    <a:ln w="9525">
+                      <a:solidFill>
+                        <a:srgbClr val="FF0000">
+                          <a:alpha val="36000"/>
+                        </a:srgbClr>
+                      </a:solidFill>
+                      <a:miter lim="800000"/>
+                      <a:headEnd/>
+                      <a:tailEnd/>
+                    </a:ln>
+                    <a:effectLst>
+                      <a:outerShdw blurRad="50800" dist="38100" dir="18900000" algn="bl" rotWithShape="0">
+                        <a:srgbClr val="C00000">
+                          <a:alpha val="40000"/>
+                        </a:srgbClr>
+                      </a:outerShdw>
+                    </a:effectLst>
+                  </pic:spPr>
+                </pic:pic>
+              </a:graphicData>
+            </a:graphic>
+          </wp:inline>
+        </w:drawing>
+      </w:r>
+    </w:p>
+    <w:p/>
+    <w:p/>
+    <w:p>
+      <w:pPr>
+        <w:pStyle w:val="Heading1"/>
+        <w:numPr>
+          <w:ilvl w:val="0"/>
+          <w:numId w:val="1"/>
+        </w:numPr>
+        <w:rPr>
+          <w:noProof/>
+        </w:rPr>
+      </w:pPr>
+      <w:bookmarkStart w:id="7" w:name="_Toc79513629"/>
+      <w:bookmarkStart w:id="8" w:name="_Toc79699223"/>
+      <w:r>
+        <w:rPr>
+          <w:noProof/>
+        </w:rPr>
+        <w:t>Search a user specified file from the main directory</w:t>
+      </w:r>
+      <w:bookmarkEnd w:id="7"/>
+      <w:bookmarkEnd w:id="8"/>
+    </w:p>
+    <w:p/>
+    <w:p>
+      <w:r>
+        <w:rPr>
+          <w:noProof/>
+        </w:rPr>
+        <w:drawing>
+          <wp:inline distT="0" distB="0" distL="0" distR="0">
+            <wp:extent cx="4467225" cy="2790825"/>
+            <wp:effectExtent l="57150" t="57150" r="104775" b="28575"/>
+            <wp:docPr id="13" name="Picture 13"/>
+            <wp:cNvGraphicFramePr>
+              <a:graphicFrameLocks xmlns:a="http://schemas.openxmlformats.org/drawingml/2006/main" noChangeAspect="1"/>
+            </wp:cNvGraphicFramePr>
+            <a:graphic xmlns:a="http://schemas.openxmlformats.org/drawingml/2006/main">
+              <a:graphicData uri="http://schemas.openxmlformats.org/drawingml/2006/picture">
+                <pic:pic xmlns:pic="http://schemas.openxmlformats.org/drawingml/2006/picture">
+                  <pic:nvPicPr>
+                    <pic:cNvPr id="0" name="Picture 13"/>
+                    <pic:cNvPicPr>
+                      <a:picLocks noChangeAspect="1" noChangeArrowheads="1"/>
+                    </pic:cNvPicPr>
+                  </pic:nvPicPr>
+                  <pic:blipFill>
+                    <a:blip r:embed="rId13" cstate="print"/>
+                    <a:srcRect/>
+                    <a:stretch>
+                      <a:fillRect/>
+                    </a:stretch>
+                  </pic:blipFill>
+                  <pic:spPr bwMode="auto">
+                    <a:xfrm>
+                      <a:off x="0" y="0"/>
+                      <a:ext cx="4467225" cy="2790825"/>
+                    </a:xfrm>
+                    <a:prstGeom prst="rect">
+                      <a:avLst/>
+                    </a:prstGeom>
+                    <a:noFill/>
+                    <a:ln w="9525">
+                      <a:solidFill>
+                        <a:srgbClr val="FF0000">
+                          <a:alpha val="35000"/>
+                        </a:srgbClr>
+                      </a:solidFill>
+                      <a:miter lim="800000"/>
+                      <a:headEnd/>
+                      <a:tailEnd/>
+                    </a:ln>
+                    <a:effectLst>
+                      <a:outerShdw blurRad="50800" dist="38100" dir="18900000" algn="bl" rotWithShape="0">
+                        <a:srgbClr val="C00000">
+                          <a:alpha val="40000"/>
+                        </a:srgbClr>
+                      </a:outerShdw>
+                    </a:effectLst>
+                  </pic:spPr>
+                </pic:pic>
+              </a:graphicData>
+            </a:graphic>
+          </wp:inline>
+        </w:drawing>
+      </w:r>
+    </w:p>
+    <w:p>
+      <w:pPr>
+        <w:rPr>
+          <w:b/>
+          <w:bCs/>
+        </w:rPr>
+      </w:pPr>
+    </w:p>
+    <w:p>
+      <w:pPr>
+        <w:rPr>
+          <w:b/>
+          <w:bCs/>
+        </w:rPr>
+      </w:pPr>
+    </w:p>
+    <w:p>
+      <w:pPr>
+        <w:rPr>
+          <w:b/>
+          <w:bCs/>
+        </w:rPr>
+      </w:pPr>
+    </w:p>
+    <w:p>
+      <w:pPr>
+        <w:shd w:val="clear" w:color="auto" w:fill="FABF8F" w:themeFill="accent6" w:themeFillTint="99"/>
+        <w:rPr>
+          <w:b/>
+          <w:bCs/>
+        </w:rPr>
+      </w:pPr>
+      <w:r>
+        <w:rPr>
+          <w:b/>
+          <w:bCs/>
+        </w:rPr>
+        <w:t>Search for</w:t>
+      </w:r>
+      <w:r>
+        <w:rPr>
+          <w:b/>
+          <w:bCs/>
+        </w:rPr>
+        <w:t xml:space="preserve"> a file which is not present in a directory</w:t>
+      </w:r>
+    </w:p>
+    <w:p>
+      <w:r>
+        <w:rPr>
+          <w:noProof/>
+        </w:rPr>
+        <w:drawing>
+          <wp:inline distT="0" distB="0" distL="0" distR="0">
+            <wp:extent cx="4543425" cy="2838450"/>
+            <wp:effectExtent l="19050" t="0" r="9525" b="0"/>
+            <wp:docPr id="3" name="Picture 1"/>
+            <wp:cNvGraphicFramePr>
+              <a:graphicFrameLocks xmlns:a="http://schemas.openxmlformats.org/drawingml/2006/main" noChangeAspect="1"/>
+            </wp:cNvGraphicFramePr>
+            <a:graphic xmlns:a="http://schemas.openxmlformats.org/drawingml/2006/main">
+              <a:graphicData uri="http://schemas.openxmlformats.org/drawingml/2006/picture">
+                <pic:pic xmlns:pic="http://schemas.openxmlformats.org/drawingml/2006/picture">
+                  <pic:nvPicPr>
+                    <pic:cNvPr id="0" name="Picture 1"/>
+                    <pic:cNvPicPr>
+                      <a:picLocks noChangeAspect="1" noChangeArrowheads="1"/>
+                    </pic:cNvPicPr>
+                  </pic:nvPicPr>
+                  <pic:blipFill>
+                    <a:blip r:embed="rId14" cstate="print"/>
+                    <a:srcRect/>
+                    <a:stretch>
+                      <a:fillRect/>
+                    </a:stretch>
+                  </pic:blipFill>
+                  <pic:spPr bwMode="auto">
+                    <a:xfrm>
+                      <a:off x="0" y="0"/>
+                      <a:ext cx="4543425" cy="2838450"/>
+                    </a:xfrm>
+                    <a:prstGeom prst="rect">
+                      <a:avLst/>
+                    </a:prstGeom>
+                    <a:noFill/>
+                    <a:ln w="9525">
+                      <a:noFill/>
                       <a:miter lim="800000"/>
                       <a:headEnd/>
                       <a:tailEnd/>
@@ -943,7 +2269,190 @@
         </w:drawing>
       </w:r>
     </w:p>
+    <w:p>
+      <w:pPr>
+        <w:pStyle w:val="Heading1"/>
+        <w:numPr>
+          <w:ilvl w:val="0"/>
+          <w:numId w:val="1"/>
+        </w:numPr>
+        <w:rPr>
+          <w:noProof/>
+        </w:rPr>
+      </w:pPr>
+      <w:bookmarkStart w:id="9" w:name="_Toc79513630"/>
+      <w:bookmarkStart w:id="10" w:name="_Toc79699224"/>
+      <w:r>
+        <w:rPr>
+          <w:noProof/>
+        </w:rPr>
+        <w:lastRenderedPageBreak/>
+        <w:t>Option to close the application</w:t>
+      </w:r>
+      <w:bookmarkEnd w:id="9"/>
+      <w:bookmarkEnd w:id="10"/>
+    </w:p>
+    <w:p/>
+    <w:p>
+      <w:r>
+        <w:rPr>
+          <w:noProof/>
+        </w:rPr>
+        <w:drawing>
+          <wp:inline distT="0" distB="0" distL="0" distR="0">
+            <wp:extent cx="4495800" cy="2095500"/>
+            <wp:effectExtent l="57150" t="57150" r="95250" b="19050"/>
+            <wp:docPr id="2" name="Picture 1"/>
+            <wp:cNvGraphicFramePr>
+              <a:graphicFrameLocks xmlns:a="http://schemas.openxmlformats.org/drawingml/2006/main" noChangeAspect="1"/>
+            </wp:cNvGraphicFramePr>
+            <a:graphic xmlns:a="http://schemas.openxmlformats.org/drawingml/2006/main">
+              <a:graphicData uri="http://schemas.openxmlformats.org/drawingml/2006/picture">
+                <pic:pic xmlns:pic="http://schemas.openxmlformats.org/drawingml/2006/picture">
+                  <pic:nvPicPr>
+                    <pic:cNvPr id="0" name="Picture 1"/>
+                    <pic:cNvPicPr>
+                      <a:picLocks noChangeAspect="1" noChangeArrowheads="1"/>
+                    </pic:cNvPicPr>
+                  </pic:nvPicPr>
+                  <pic:blipFill>
+                    <a:blip r:embed="rId15" cstate="print"/>
+                    <a:srcRect/>
+                    <a:stretch>
+                      <a:fillRect/>
+                    </a:stretch>
+                  </pic:blipFill>
+                  <pic:spPr bwMode="auto">
+                    <a:xfrm>
+                      <a:off x="0" y="0"/>
+                      <a:ext cx="4495800" cy="2095500"/>
+                    </a:xfrm>
+                    <a:prstGeom prst="rect">
+                      <a:avLst/>
+                    </a:prstGeom>
+                    <a:noFill/>
+                    <a:ln w="9525">
+                      <a:solidFill>
+                        <a:srgbClr val="FF0000">
+                          <a:alpha val="29000"/>
+                        </a:srgbClr>
+                      </a:solidFill>
+                      <a:miter lim="800000"/>
+                      <a:headEnd/>
+                      <a:tailEnd/>
+                    </a:ln>
+                    <a:effectLst>
+                      <a:outerShdw blurRad="50800" dist="38100" dir="18900000" algn="bl" rotWithShape="0">
+                        <a:srgbClr val="FF0000">
+                          <a:alpha val="40000"/>
+                        </a:srgbClr>
+                      </a:outerShdw>
+                    </a:effectLst>
+                  </pic:spPr>
+                </pic:pic>
+              </a:graphicData>
+            </a:graphic>
+          </wp:inline>
+        </w:drawing>
+      </w:r>
+    </w:p>
+    <w:p/>
+    <w:p/>
+    <w:p/>
+    <w:p/>
+    <w:p/>
+    <w:p/>
+    <w:p/>
+    <w:p>
+      <w:pPr>
+        <w:pStyle w:val="Heading1"/>
+        <w:shd w:val="clear" w:color="auto" w:fill="FABF8F" w:themeFill="accent6" w:themeFillTint="99"/>
+        <w:jc w:val="both"/>
+        <w:rPr>
+          <w:noProof/>
+        </w:rPr>
+      </w:pPr>
+      <w:bookmarkStart w:id="11" w:name="_Toc79699225"/>
+      <w:r>
+        <w:rPr>
+          <w:noProof/>
+        </w:rPr>
+        <w:t xml:space="preserve">Checking </w:t>
+      </w:r>
+      <w:r>
+        <w:rPr>
+          <w:noProof/>
+        </w:rPr>
+        <w:t>for Invalid Choice</w:t>
+      </w:r>
+      <w:bookmarkEnd w:id="11"/>
+    </w:p>
+    <w:p/>
+    <w:p>
+      <w:r>
+        <w:rPr>
+          <w:noProof/>
+        </w:rPr>
+        <w:drawing>
+          <wp:inline distT="0" distB="0" distL="0" distR="0">
+            <wp:extent cx="5095875" cy="2447925"/>
+            <wp:effectExtent l="57150" t="57150" r="104775" b="28575"/>
+            <wp:docPr id="16" name="Picture 16"/>
+            <wp:cNvGraphicFramePr>
+              <a:graphicFrameLocks xmlns:a="http://schemas.openxmlformats.org/drawingml/2006/main" noChangeAspect="1"/>
+            </wp:cNvGraphicFramePr>
+            <a:graphic xmlns:a="http://schemas.openxmlformats.org/drawingml/2006/main">
+              <a:graphicData uri="http://schemas.openxmlformats.org/drawingml/2006/picture">
+                <pic:pic xmlns:pic="http://schemas.openxmlformats.org/drawingml/2006/picture">
+                  <pic:nvPicPr>
+                    <pic:cNvPr id="0" name="Picture 16"/>
+                    <pic:cNvPicPr>
+                      <a:picLocks noChangeAspect="1" noChangeArrowheads="1"/>
+                    </pic:cNvPicPr>
+                  </pic:nvPicPr>
+                  <pic:blipFill>
+                    <a:blip r:embed="rId16" cstate="print"/>
+                    <a:srcRect/>
+                    <a:stretch>
+                      <a:fillRect/>
+                    </a:stretch>
+                  </pic:blipFill>
+                  <pic:spPr bwMode="auto">
+                    <a:xfrm>
+                      <a:off x="0" y="0"/>
+                      <a:ext cx="5095875" cy="2447925"/>
+                    </a:xfrm>
+                    <a:prstGeom prst="rect">
+                      <a:avLst/>
+                    </a:prstGeom>
+                    <a:noFill/>
+                    <a:ln w="9525">
+                      <a:solidFill>
+                        <a:srgbClr val="FF0000">
+                          <a:alpha val="33000"/>
+                        </a:srgbClr>
+                      </a:solidFill>
+                      <a:miter lim="800000"/>
+                      <a:headEnd/>
+                      <a:tailEnd/>
+                    </a:ln>
+                    <a:effectLst>
+                      <a:outerShdw blurRad="50800" dist="38100" dir="18900000" algn="bl" rotWithShape="0">
+                        <a:srgbClr val="FF0000">
+                          <a:alpha val="40000"/>
+                        </a:srgbClr>
+                      </a:outerShdw>
+                    </a:effectLst>
+                  </pic:spPr>
+                </pic:pic>
+              </a:graphicData>
+            </a:graphic>
+          </wp:inline>
+        </w:drawing>
+      </w:r>
+    </w:p>
     <w:sectPr>
+      <w:footerReference w:type="default" r:id="rId17"/>
       <w:pgSz w:w="11907" w:h="16839" w:code="9"/>
       <w:pgMar w:top="1440" w:right="1440" w:bottom="1440" w:left="1440" w:header="708" w:footer="708" w:gutter="0"/>
       <w:pgBorders w:offsetFrom="page">
@@ -984,6 +2493,97 @@
 </w:endnotes>
 </file>
 
+<file path=word/footer1.xml><?xml version="1.0" encoding="utf-8"?>
+<w:ftr xmlns:ve="http://schemas.openxmlformats.org/markup-compatibility/2006" xmlns:o="urn:schemas-microsoft-com:office:office" xmlns:r="http://schemas.openxmlformats.org/officeDocument/2006/relationships" xmlns:m="http://schemas.openxmlformats.org/officeDocument/2006/math" xmlns:v="urn:schemas-microsoft-com:vml" xmlns:wp="http://schemas.openxmlformats.org/drawingml/2006/wordprocessingDrawing" xmlns:w10="urn:schemas-microsoft-com:office:word" xmlns:w="http://schemas.openxmlformats.org/wordprocessingml/2006/main" xmlns:wne="http://schemas.microsoft.com/office/word/2006/wordml">
+  <w:tbl>
+    <w:tblPr>
+      <w:tblW w:w="5000" w:type="pct"/>
+      <w:tblCellMar>
+        <w:top w:w="72" w:type="dxa"/>
+        <w:left w:w="115" w:type="dxa"/>
+        <w:bottom w:w="72" w:type="dxa"/>
+        <w:right w:w="115" w:type="dxa"/>
+      </w:tblCellMar>
+      <w:tblLook w:val="04A0"/>
+    </w:tblPr>
+    <w:tblGrid>
+      <w:gridCol w:w="926"/>
+      <w:gridCol w:w="8331"/>
+    </w:tblGrid>
+    <w:tr>
+      <w:tc>
+        <w:tcPr>
+          <w:tcW w:w="500" w:type="pct"/>
+          <w:tcBorders>
+            <w:top w:val="single" w:sz="4" w:space="0" w:color="943634" w:themeColor="accent2" w:themeShade="BF"/>
+          </w:tcBorders>
+          <w:shd w:val="clear" w:color="auto" w:fill="943634" w:themeFill="accent2" w:themeFillShade="BF"/>
+        </w:tcPr>
+        <w:p>
+          <w:pPr>
+            <w:pStyle w:val="Footer"/>
+            <w:jc w:val="right"/>
+            <w:rPr>
+              <w:b/>
+              <w:color w:val="FFFFFF" w:themeColor="background1"/>
+            </w:rPr>
+          </w:pPr>
+          <w:fldSimple w:instr=" PAGE   \* MERGEFORMAT ">
+            <w:r>
+              <w:rPr>
+                <w:noProof/>
+                <w:color w:val="FFFFFF" w:themeColor="background1"/>
+              </w:rPr>
+              <w:t>1</w:t>
+            </w:r>
+          </w:fldSimple>
+        </w:p>
+      </w:tc>
+      <w:tc>
+        <w:tcPr>
+          <w:tcW w:w="4500" w:type="pct"/>
+          <w:tcBorders>
+            <w:top w:val="single" w:sz="4" w:space="0" w:color="auto"/>
+          </w:tcBorders>
+        </w:tcPr>
+        <w:p>
+          <w:pPr>
+            <w:pStyle w:val="Footer"/>
+          </w:pPr>
+          <w:r>
+            <w:t>Lockers Project</w:t>
+          </w:r>
+          <w:r>
+            <w:t xml:space="preserve">| </w:t>
+          </w:r>
+          <w:sdt>
+            <w:sdtPr>
+              <w:alias w:val="Company"/>
+              <w:id w:val="75914618"/>
+              <w:dataBinding w:prefixMappings="xmlns:ns0='http://schemas.openxmlformats.org/officeDocument/2006/extended-properties'" w:xpath="/ns0:Properties[1]/ns0:Company[1]" w:storeItemID="{6668398D-A668-4E3E-A5EB-62B293D839F1}"/>
+              <w:text/>
+            </w:sdtPr>
+            <w:sdtContent>
+              <w:r>
+                <w:t>Simplilearn</w:t>
+              </w:r>
+              <w:r>
+                <w:t>.com</w:t>
+              </w:r>
+            </w:sdtContent>
+          </w:sdt>
+        </w:p>
+      </w:tc>
+    </w:tr>
+  </w:tbl>
+  <w:p>
+    <w:pPr>
+      <w:pStyle w:val="Footer"/>
+    </w:pPr>
+  </w:p>
+</w:ftr>
+</file>
+
 <file path=word/footnotes.xml><?xml version="1.0" encoding="utf-8"?>
 <w:footnotes xmlns:ve="http://schemas.openxmlformats.org/markup-compatibility/2006" xmlns:o="urn:schemas-microsoft-com:office:office" xmlns:r="http://schemas.openxmlformats.org/officeDocument/2006/relationships" xmlns:m="http://schemas.openxmlformats.org/officeDocument/2006/math" xmlns:v="urn:schemas-microsoft-com:vml" xmlns:wp="http://schemas.openxmlformats.org/drawingml/2006/wordprocessingDrawing" xmlns:w10="urn:schemas-microsoft-com:office:word" xmlns:w="http://schemas.openxmlformats.org/wordprocessingml/2006/main" xmlns:wne="http://schemas.microsoft.com/office/word/2006/wordml">
   <w:footnote w:type="separator" w:id="-1">
@@ -1012,7 +2612,7 @@
 <file path=word/numbering.xml><?xml version="1.0" encoding="utf-8"?>
 <w:numbering xmlns:ve="http://schemas.openxmlformats.org/markup-compatibility/2006" xmlns:o="urn:schemas-microsoft-com:office:office" xmlns:r="http://schemas.openxmlformats.org/officeDocument/2006/relationships" xmlns:m="http://schemas.openxmlformats.org/officeDocument/2006/math" xmlns:v="urn:schemas-microsoft-com:vml" xmlns:wp="http://schemas.openxmlformats.org/drawingml/2006/wordprocessingDrawing" xmlns:w10="urn:schemas-microsoft-com:office:word" xmlns:w="http://schemas.openxmlformats.org/wordprocessingml/2006/main" xmlns:wne="http://schemas.microsoft.com/office/word/2006/wordml">
   <w:abstractNum w:abstractNumId="0">
-    <w:nsid w:val="45DB1EC8"/>
+    <w:nsid w:val="0A384982"/>
     <w:multiLevelType w:val="hybridMultilevel"/>
     <w:tmpl w:val="6492BFE8"/>
     <w:lvl w:ilvl="0" w:tplc="0409000F">
@@ -1100,7 +2700,191 @@
       </w:pPr>
     </w:lvl>
   </w:abstractNum>
+  <w:abstractNum w:abstractNumId="1">
+    <w:nsid w:val="40F823BD"/>
+    <w:multiLevelType w:val="hybridMultilevel"/>
+    <w:tmpl w:val="50E83608"/>
+    <w:lvl w:ilvl="0" w:tplc="4009000F">
+      <w:start w:val="1"/>
+      <w:numFmt w:val="decimal"/>
+      <w:lvlText w:val="%1."/>
+      <w:lvlJc w:val="left"/>
+      <w:pPr>
+        <w:ind w:left="720" w:hanging="360"/>
+      </w:pPr>
+      <w:rPr>
+        <w:rFonts w:hint="default"/>
+      </w:rPr>
+    </w:lvl>
+    <w:lvl w:ilvl="1" w:tplc="40090019" w:tentative="1">
+      <w:start w:val="1"/>
+      <w:numFmt w:val="lowerLetter"/>
+      <w:lvlText w:val="%2."/>
+      <w:lvlJc w:val="left"/>
+      <w:pPr>
+        <w:ind w:left="1440" w:hanging="360"/>
+      </w:pPr>
+    </w:lvl>
+    <w:lvl w:ilvl="2" w:tplc="4009001B" w:tentative="1">
+      <w:start w:val="1"/>
+      <w:numFmt w:val="lowerRoman"/>
+      <w:lvlText w:val="%3."/>
+      <w:lvlJc w:val="right"/>
+      <w:pPr>
+        <w:ind w:left="2160" w:hanging="180"/>
+      </w:pPr>
+    </w:lvl>
+    <w:lvl w:ilvl="3" w:tplc="4009000F" w:tentative="1">
+      <w:start w:val="1"/>
+      <w:numFmt w:val="decimal"/>
+      <w:lvlText w:val="%4."/>
+      <w:lvlJc w:val="left"/>
+      <w:pPr>
+        <w:ind w:left="2880" w:hanging="360"/>
+      </w:pPr>
+    </w:lvl>
+    <w:lvl w:ilvl="4" w:tplc="40090019" w:tentative="1">
+      <w:start w:val="1"/>
+      <w:numFmt w:val="lowerLetter"/>
+      <w:lvlText w:val="%5."/>
+      <w:lvlJc w:val="left"/>
+      <w:pPr>
+        <w:ind w:left="3600" w:hanging="360"/>
+      </w:pPr>
+    </w:lvl>
+    <w:lvl w:ilvl="5" w:tplc="4009001B" w:tentative="1">
+      <w:start w:val="1"/>
+      <w:numFmt w:val="lowerRoman"/>
+      <w:lvlText w:val="%6."/>
+      <w:lvlJc w:val="right"/>
+      <w:pPr>
+        <w:ind w:left="4320" w:hanging="180"/>
+      </w:pPr>
+    </w:lvl>
+    <w:lvl w:ilvl="6" w:tplc="4009000F" w:tentative="1">
+      <w:start w:val="1"/>
+      <w:numFmt w:val="decimal"/>
+      <w:lvlText w:val="%7."/>
+      <w:lvlJc w:val="left"/>
+      <w:pPr>
+        <w:ind w:left="5040" w:hanging="360"/>
+      </w:pPr>
+    </w:lvl>
+    <w:lvl w:ilvl="7" w:tplc="40090019" w:tentative="1">
+      <w:start w:val="1"/>
+      <w:numFmt w:val="lowerLetter"/>
+      <w:lvlText w:val="%8."/>
+      <w:lvlJc w:val="left"/>
+      <w:pPr>
+        <w:ind w:left="5760" w:hanging="360"/>
+      </w:pPr>
+    </w:lvl>
+    <w:lvl w:ilvl="8" w:tplc="4009001B" w:tentative="1">
+      <w:start w:val="1"/>
+      <w:numFmt w:val="lowerRoman"/>
+      <w:lvlText w:val="%9."/>
+      <w:lvlJc w:val="right"/>
+      <w:pPr>
+        <w:ind w:left="6480" w:hanging="180"/>
+      </w:pPr>
+    </w:lvl>
+  </w:abstractNum>
+  <w:abstractNum w:abstractNumId="2">
+    <w:nsid w:val="45DB1EC8"/>
+    <w:multiLevelType w:val="hybridMultilevel"/>
+    <w:tmpl w:val="6492BFE8"/>
+    <w:lvl w:ilvl="0" w:tplc="0409000F">
+      <w:start w:val="1"/>
+      <w:numFmt w:val="decimal"/>
+      <w:lvlText w:val="%1."/>
+      <w:lvlJc w:val="left"/>
+      <w:pPr>
+        <w:ind w:left="720" w:hanging="360"/>
+      </w:pPr>
+      <w:rPr>
+        <w:rFonts w:hint="default"/>
+      </w:rPr>
+    </w:lvl>
+    <w:lvl w:ilvl="1" w:tplc="04090019" w:tentative="1">
+      <w:start w:val="1"/>
+      <w:numFmt w:val="lowerLetter"/>
+      <w:lvlText w:val="%2."/>
+      <w:lvlJc w:val="left"/>
+      <w:pPr>
+        <w:ind w:left="1440" w:hanging="360"/>
+      </w:pPr>
+    </w:lvl>
+    <w:lvl w:ilvl="2" w:tplc="0409001B" w:tentative="1">
+      <w:start w:val="1"/>
+      <w:numFmt w:val="lowerRoman"/>
+      <w:lvlText w:val="%3."/>
+      <w:lvlJc w:val="right"/>
+      <w:pPr>
+        <w:ind w:left="2160" w:hanging="180"/>
+      </w:pPr>
+    </w:lvl>
+    <w:lvl w:ilvl="3" w:tplc="0409000F" w:tentative="1">
+      <w:start w:val="1"/>
+      <w:numFmt w:val="decimal"/>
+      <w:lvlText w:val="%4."/>
+      <w:lvlJc w:val="left"/>
+      <w:pPr>
+        <w:ind w:left="2880" w:hanging="360"/>
+      </w:pPr>
+    </w:lvl>
+    <w:lvl w:ilvl="4" w:tplc="04090019" w:tentative="1">
+      <w:start w:val="1"/>
+      <w:numFmt w:val="lowerLetter"/>
+      <w:lvlText w:val="%5."/>
+      <w:lvlJc w:val="left"/>
+      <w:pPr>
+        <w:ind w:left="3600" w:hanging="360"/>
+      </w:pPr>
+    </w:lvl>
+    <w:lvl w:ilvl="5" w:tplc="0409001B" w:tentative="1">
+      <w:start w:val="1"/>
+      <w:numFmt w:val="lowerRoman"/>
+      <w:lvlText w:val="%6."/>
+      <w:lvlJc w:val="right"/>
+      <w:pPr>
+        <w:ind w:left="4320" w:hanging="180"/>
+      </w:pPr>
+    </w:lvl>
+    <w:lvl w:ilvl="6" w:tplc="0409000F" w:tentative="1">
+      <w:start w:val="1"/>
+      <w:numFmt w:val="decimal"/>
+      <w:lvlText w:val="%7."/>
+      <w:lvlJc w:val="left"/>
+      <w:pPr>
+        <w:ind w:left="5040" w:hanging="360"/>
+      </w:pPr>
+    </w:lvl>
+    <w:lvl w:ilvl="7" w:tplc="04090019" w:tentative="1">
+      <w:start w:val="1"/>
+      <w:numFmt w:val="lowerLetter"/>
+      <w:lvlText w:val="%8."/>
+      <w:lvlJc w:val="left"/>
+      <w:pPr>
+        <w:ind w:left="5760" w:hanging="360"/>
+      </w:pPr>
+    </w:lvl>
+    <w:lvl w:ilvl="8" w:tplc="0409001B" w:tentative="1">
+      <w:start w:val="1"/>
+      <w:numFmt w:val="lowerRoman"/>
+      <w:lvlText w:val="%9."/>
+      <w:lvlJc w:val="right"/>
+      <w:pPr>
+        <w:ind w:left="6480" w:hanging="180"/>
+      </w:pPr>
+    </w:lvl>
+  </w:abstractNum>
   <w:num w:numId="1">
+    <w:abstractNumId w:val="2"/>
+  </w:num>
+  <w:num w:numId="2">
+    <w:abstractNumId w:val="1"/>
+  </w:num>
+  <w:num w:numId="3">
     <w:abstractNumId w:val="0"/>
   </w:num>
 </w:numbering>
@@ -1436,7 +3220,6 @@
     <w:basedOn w:val="Normal"/>
     <w:link w:val="FooterChar"/>
     <w:uiPriority w:val="99"/>
-    <w:semiHidden/>
     <w:unhideWhenUsed/>
     <w:rsid w:val="00BF1DB8"/>
     <w:pPr>
@@ -1452,7 +3235,6 @@
     <w:basedOn w:val="DefaultParagraphFont"/>
     <w:link w:val="Footer"/>
     <w:uiPriority w:val="99"/>
-    <w:semiHidden/>
     <w:rsid w:val="00BF1DB8"/>
     <w:rPr>
       <w:rFonts w:cs="Mangal"/>
@@ -1483,6 +3265,17 @@
         <w:right w:w="108" w:type="dxa"/>
       </w:tblCellMar>
     </w:tblPr>
+  </w:style>
+  <w:style w:type="character" w:styleId="Strong">
+    <w:name w:val="Strong"/>
+    <w:basedOn w:val="DefaultParagraphFont"/>
+    <w:uiPriority w:val="22"/>
+    <w:qFormat/>
+    <w:rsid w:val="008427B6"/>
+    <w:rPr>
+      <w:b/>
+      <w:bCs/>
+    </w:rPr>
   </w:style>
 </w:styles>
 </file>
@@ -1775,7 +3568,7 @@
 </file>
 
 <file path=customXml/itemProps1.xml><?xml version="1.0" encoding="utf-8"?>
-<ds:datastoreItem xmlns:ds="http://schemas.openxmlformats.org/officeDocument/2006/customXml" ds:itemID="{C9C74709-6AEF-4F22-AB92-11277AC2ECB3}">
+<ds:datastoreItem xmlns:ds="http://schemas.openxmlformats.org/officeDocument/2006/customXml" ds:itemID="{FCE689AE-0693-43B5-AE33-A482AB90D8DF}">
   <ds:schemaRefs>
     <ds:schemaRef ds:uri="http://schemas.openxmlformats.org/officeDocument/2006/bibliography"/>
   </ds:schemaRefs>

</xml_diff>

<commit_message>
Project completed final update
</commit_message>
<xml_diff>
--- a/Documentation/Project Screen Shots.docx
+++ b/Documentation/Project Screen Shots.docx
@@ -1649,6 +1649,9 @@
           <w:ilvl w:val="0"/>
           <w:numId w:val="1"/>
         </w:numPr>
+        <w:rPr>
+          <w:noProof/>
+        </w:rPr>
       </w:pPr>
       <w:bookmarkStart w:id="1" w:name="_Toc79513626"/>
       <w:bookmarkStart w:id="2" w:name="_Toc79699220"/>
@@ -1663,7 +1666,19 @@
         <w:rPr>
           <w:noProof/>
         </w:rPr>
-        <w:t xml:space="preserve"> file</w:t>
+        <w:t xml:space="preserve"> </w:t>
+      </w:r>
+      <w:r>
+        <w:rPr>
+          <w:noProof/>
+        </w:rPr>
+        <w:t xml:space="preserve">the </w:t>
+      </w:r>
+      <w:r>
+        <w:rPr>
+          <w:noProof/>
+        </w:rPr>
+        <w:t>file</w:t>
       </w:r>
       <w:r>
         <w:rPr>
@@ -1682,6 +1697,12 @@
         <w:rPr>
           <w:noProof/>
         </w:rPr>
+        <w:t xml:space="preserve">in ascending order </w:t>
+      </w:r>
+      <w:r>
+        <w:rPr>
+          <w:noProof/>
+        </w:rPr>
         <w:t xml:space="preserve">present </w:t>
       </w:r>
       <w:r>
@@ -1692,6 +1713,7 @@
       </w:r>
       <w:bookmarkEnd w:id="2"/>
     </w:p>
+    <w:p/>
     <w:p>
       <w:pPr>
         <w:pStyle w:val="Heading1"/>
@@ -1704,9 +1726,9 @@
         </w:rPr>
         <w:drawing>
           <wp:inline distT="0" distB="0" distL="0" distR="0">
-            <wp:extent cx="4505325" cy="3981450"/>
-            <wp:effectExtent l="57150" t="57150" r="104775" b="19050"/>
-            <wp:docPr id="19" name="Picture 19"/>
+            <wp:extent cx="4762500" cy="4076700"/>
+            <wp:effectExtent l="57150" t="57150" r="95250" b="19050"/>
+            <wp:docPr id="5" name="Picture 1"/>
             <wp:cNvGraphicFramePr>
               <a:graphicFrameLocks xmlns:a="http://schemas.openxmlformats.org/drawingml/2006/main" noChangeAspect="1"/>
             </wp:cNvGraphicFramePr>
@@ -1714,7 +1736,7 @@
               <a:graphicData uri="http://schemas.openxmlformats.org/drawingml/2006/picture">
                 <pic:pic xmlns:pic="http://schemas.openxmlformats.org/drawingml/2006/picture">
                   <pic:nvPicPr>
-                    <pic:cNvPr id="0" name="Picture 19"/>
+                    <pic:cNvPr id="0" name="Picture 1"/>
                     <pic:cNvPicPr>
                       <a:picLocks noChangeAspect="1" noChangeArrowheads="1"/>
                     </pic:cNvPicPr>
@@ -1729,7 +1751,7 @@
                   <pic:spPr bwMode="auto">
                     <a:xfrm>
                       <a:off x="0" y="0"/>
-                      <a:ext cx="4505325" cy="3981450"/>
+                      <a:ext cx="4762500" cy="4076700"/>
                     </a:xfrm>
                     <a:prstGeom prst="rect">
                       <a:avLst/>
@@ -1738,7 +1760,7 @@
                     <a:ln w="9525">
                       <a:solidFill>
                         <a:srgbClr val="FF0000">
-                          <a:alpha val="38000"/>
+                          <a:alpha val="25000"/>
                         </a:srgbClr>
                       </a:solidFill>
                       <a:miter lim="800000"/>
@@ -1760,8 +1782,26 @@
         </w:drawing>
       </w:r>
       <w:r>
+        <w:br/>
+      </w:r>
+    </w:p>
+    <w:p>
+      <w:pPr>
+        <w:rPr>
+          <w:rFonts w:asciiTheme="majorHAnsi" w:eastAsiaTheme="majorEastAsia" w:hAnsiTheme="majorHAnsi" w:cstheme="majorBidi"/>
+          <w:color w:val="365F91" w:themeColor="accent1" w:themeShade="BF"/>
+          <w:sz w:val="28"/>
+          <w:szCs w:val="25"/>
+        </w:rPr>
+      </w:pPr>
+      <w:r>
         <w:br w:type="page"/>
       </w:r>
+    </w:p>
+    <w:p>
+      <w:pPr>
+        <w:pStyle w:val="Heading1"/>
+      </w:pPr>
     </w:p>
     <w:p>
       <w:pPr>
@@ -1780,7 +1820,6 @@
         <w:rPr>
           <w:noProof/>
         </w:rPr>
-        <w:lastRenderedPageBreak/>
         <w:t>Add file in the existing directory</w:t>
       </w:r>
       <w:bookmarkEnd w:id="3"/>
@@ -2534,7 +2573,7 @@
                 <w:noProof/>
                 <w:color w:val="FFFFFF" w:themeColor="background1"/>
               </w:rPr>
-              <w:t>1</w:t>
+              <w:t>4</w:t>
             </w:r>
           </w:fldSimple>
         </w:p>
@@ -3568,7 +3607,7 @@
 </file>
 
 <file path=customXml/itemProps1.xml><?xml version="1.0" encoding="utf-8"?>
-<ds:datastoreItem xmlns:ds="http://schemas.openxmlformats.org/officeDocument/2006/customXml" ds:itemID="{FCE689AE-0693-43B5-AE33-A482AB90D8DF}">
+<ds:datastoreItem xmlns:ds="http://schemas.openxmlformats.org/officeDocument/2006/customXml" ds:itemID="{AACD8162-87A9-48F6-B93B-014D4CC0B836}">
   <ds:schemaRefs>
     <ds:schemaRef ds:uri="http://schemas.openxmlformats.org/officeDocument/2006/bibliography"/>
   </ds:schemaRefs>

</xml_diff>